<commit_message>
cleaning up and refactoring for release
</commit_message>
<xml_diff>
--- a/data/predico_coding_scheme_2.docx
+++ b/data/predico_coding_scheme_2.docx
@@ -4,7 +4,7 @@
   <w:body>
     <w:p>
       <w:pPr>
-        <w:pStyle w:val="Heading1"/>
+        <w:pStyle w:val="Kop1"/>
       </w:pPr>
       <w:r>
         <w:t>Predicting iconicity — c</w:t>
@@ -33,7 +33,7 @@
     </w:p>
     <w:p>
       <w:pPr>
-        <w:pStyle w:val="Heading2"/>
+        <w:pStyle w:val="Kop2"/>
         <w:tabs>
           <w:tab w:val="clear" w:pos="720"/>
         </w:tabs>
@@ -103,23 +103,36 @@
       <w:pPr>
         <w:pStyle w:val="Definition"/>
       </w:pPr>
+      <w:proofErr w:type="spellStart"/>
       <w:r>
         <w:rPr>
           <w:i/>
         </w:rPr>
-        <w:t>Imagic iconicity</w:t>
-      </w:r>
+        <w:t>Imagic</w:t>
+      </w:r>
+      <w:proofErr w:type="spellEnd"/>
       <w:r>
         <w:rPr>
           <w:i/>
         </w:rPr>
+        <w:t xml:space="preserve"> iconicity</w:t>
+      </w:r>
+      <w:r>
+        <w:rPr>
+          <w:i/>
+        </w:rPr>
         <w:t>.</w:t>
       </w:r>
       <w:r>
         <w:t xml:space="preserve"> </w:t>
       </w:r>
-      <w:r>
-        <w:t>Imagic iconicity involves within-modality perceptual analogies, as when a spoken word</w:t>
+      <w:proofErr w:type="spellStart"/>
+      <w:r>
+        <w:t>Imagic</w:t>
+      </w:r>
+      <w:proofErr w:type="spellEnd"/>
+      <w:r>
+        <w:t xml:space="preserve"> iconicity involves within-modality perceptual analogies, as when a spoken word</w:t>
       </w:r>
       <w:r>
         <w:t xml:space="preserve"> mimics a sound in the world</w:t>
@@ -204,7 +217,23 @@
         <w:t xml:space="preserve"> is when related forms map onto related meanings</w:t>
       </w:r>
       <w:r>
-        <w:t>: for instance, when in a set of words, a vowel contrast like /i:o/ serves as a perceptual analogy for a size contrast /small:big/</w:t>
+        <w:t>: for instance, when in a set of words, a vowel contrast like /</w:t>
+      </w:r>
+      <w:proofErr w:type="spellStart"/>
+      <w:r>
+        <w:t>i:o</w:t>
+      </w:r>
+      <w:proofErr w:type="spellEnd"/>
+      <w:r>
+        <w:t>/ serves as a perceptual analogy for a size contrast /</w:t>
+      </w:r>
+      <w:proofErr w:type="spellStart"/>
+      <w:r>
+        <w:t>small:big</w:t>
+      </w:r>
+      <w:proofErr w:type="spellEnd"/>
+      <w:r>
+        <w:t>/</w:t>
       </w:r>
       <w:r>
         <w:t>.)</w:t>
@@ -212,7 +241,7 @@
     </w:p>
     <w:p>
       <w:pPr>
-        <w:pStyle w:val="Heading2"/>
+        <w:pStyle w:val="Kop2"/>
         <w:tabs>
           <w:tab w:val="clear" w:pos="720"/>
         </w:tabs>
@@ -223,16 +252,24 @@
     </w:p>
     <w:p>
       <w:pPr>
-        <w:pStyle w:val="BodyText"/>
+        <w:pStyle w:val="Plattetekst"/>
       </w:pPr>
       <w:r>
         <w:t xml:space="preserve">Words differ in the degree to which they present transparent associations between form and meaning. Even within word classes traditionally seen as iconic (e.g., ideophones), there are large differences in ‘guessability’, with a word like Japanese </w:t>
       </w:r>
+      <w:proofErr w:type="spellStart"/>
       <w:r>
         <w:rPr>
           <w:i/>
         </w:rPr>
-        <w:t xml:space="preserve">hisohiso </w:t>
+        <w:t>hisohiso</w:t>
+      </w:r>
+      <w:proofErr w:type="spellEnd"/>
+      <w:r>
+        <w:rPr>
+          <w:i/>
+        </w:rPr>
+        <w:t xml:space="preserve"> </w:t>
       </w:r>
       <w:r>
         <w:t xml:space="preserve">‘whispering’ guessed </w:t>
@@ -264,7 +301,7 @@
     </w:p>
     <w:p>
       <w:pPr>
-        <w:pStyle w:val="BodyTextIndent"/>
+        <w:pStyle w:val="Plattetekstinspringen"/>
       </w:pPr>
       <w:r>
         <w:t xml:space="preserve">The hypothesis to be pursued here is that ideophones that are more transparently iconic are easier to guess and learn. The key question is how to operationalise </w:t>
@@ -290,7 +327,7 @@
     </w:p>
     <w:p>
       <w:pPr>
-        <w:pStyle w:val="BodyTextIndent"/>
+        <w:pStyle w:val="Plattetekstinspringen"/>
       </w:pPr>
       <w:r>
         <w:t>Because form-meaning associations are largely independent, they yield several separate measures of perceptuomotor analogies</w:t>
@@ -316,7 +353,7 @@
     </w:p>
     <w:p>
       <w:pPr>
-        <w:pStyle w:val="Heading2"/>
+        <w:pStyle w:val="Kop2"/>
         <w:tabs>
           <w:tab w:val="clear" w:pos="720"/>
         </w:tabs>
@@ -333,7 +370,7 @@
     </w:p>
     <w:p>
       <w:pPr>
-        <w:pStyle w:val="BodyText"/>
+        <w:pStyle w:val="Plattetekst"/>
       </w:pPr>
       <w:r>
         <w:t xml:space="preserve">The coding scheme is divided into features of form (F) and meaning (M). </w:t>
@@ -359,7 +396,7 @@
     </w:p>
     <w:p>
       <w:pPr>
-        <w:pStyle w:val="BodyTextIndent"/>
+        <w:pStyle w:val="Plattetekstinspringen"/>
       </w:pPr>
       <w:r>
         <w:t xml:space="preserve">Any coding scheme schematizes and abstracts away from diversity and multidimensionality. </w:t>
@@ -413,7 +450,7 @@
     </w:p>
     <w:p>
       <w:pPr>
-        <w:pStyle w:val="BodyTextIndent"/>
+        <w:pStyle w:val="Plattetekstinspringen"/>
       </w:pPr>
       <w:r>
         <w:t>Coding should follow the following general conventions:</w:t>
@@ -421,7 +458,7 @@
     </w:p>
     <w:p>
       <w:pPr>
-        <w:pStyle w:val="ListParagraph"/>
+        <w:pStyle w:val="Lijstalinea"/>
         <w:numPr>
           <w:ilvl w:val="0"/>
           <w:numId w:val="37"/>
@@ -444,7 +481,7 @@
     </w:p>
     <w:p>
       <w:pPr>
-        <w:pStyle w:val="ListParagraph"/>
+        <w:pStyle w:val="Lijstalinea"/>
         <w:numPr>
           <w:ilvl w:val="0"/>
           <w:numId w:val="37"/>
@@ -497,15 +534,24 @@
           <w:iCs/>
           <w:lang w:val="en-US"/>
         </w:rPr>
-        <w:t>directly characterise</w:t>
-      </w:r>
+        <w:t xml:space="preserve">directly </w:t>
+      </w:r>
+      <w:proofErr w:type="spellStart"/>
       <w:r>
         <w:rPr>
           <w:iCs/>
           <w:lang w:val="en-US"/>
         </w:rPr>
-        <w:t>s</w:t>
-      </w:r>
+        <w:t>characterise</w:t>
+      </w:r>
+      <w:r>
+        <w:rPr>
+          <w:iCs/>
+          <w:lang w:val="en-US"/>
+        </w:rPr>
+        <w:t>d</w:t>
+      </w:r>
+      <w:proofErr w:type="spellEnd"/>
       <w:r>
         <w:rPr>
           <w:iCs/>
@@ -553,12 +599,14 @@
           <w:lang w:val="en-US"/>
         </w:rPr>
       </w:pPr>
+      <w:proofErr w:type="spellStart"/>
       <w:r>
         <w:rPr>
           <w:lang w:val="en-US"/>
         </w:rPr>
         <w:t>F_redup</w:t>
       </w:r>
+      <w:proofErr w:type="spellEnd"/>
       <w:r>
         <w:rPr>
           <w:lang w:val="en-US"/>
@@ -607,6 +655,7 @@
           <w:lang w:val="en-US"/>
         </w:rPr>
       </w:pPr>
+      <w:proofErr w:type="spellStart"/>
       <w:r>
         <w:rPr>
           <w:lang w:val="en-US"/>
@@ -619,6 +668,7 @@
         </w:rPr>
         <w:t>mod</w:t>
       </w:r>
+      <w:proofErr w:type="spellEnd"/>
       <w:r>
         <w:rPr>
           <w:lang w:val="en-US"/>
@@ -652,11 +702,19 @@
         </w:rPr>
         <w:t xml:space="preserve">This question aims at capturing less than fully reduplicated forms like </w:t>
       </w:r>
-      <w:r>
-        <w:rPr>
-          <w:lang w:val="en-US"/>
-        </w:rPr>
-        <w:t>fara-bara</w:t>
+      <w:proofErr w:type="spellStart"/>
+      <w:r>
+        <w:rPr>
+          <w:lang w:val="en-US"/>
+        </w:rPr>
+        <w:t>fara</w:t>
+      </w:r>
+      <w:proofErr w:type="spellEnd"/>
+      <w:r>
+        <w:rPr>
+          <w:lang w:val="en-US"/>
+        </w:rPr>
+        <w:t>-bara</w:t>
       </w:r>
       <w:r>
         <w:rPr>
@@ -666,12 +724,14 @@
         </w:rPr>
         <w:t xml:space="preserve"> or </w:t>
       </w:r>
+      <w:proofErr w:type="spellStart"/>
       <w:r>
         <w:rPr>
           <w:lang w:val="en-US"/>
         </w:rPr>
         <w:t>fara-foro</w:t>
       </w:r>
+      <w:proofErr w:type="spellEnd"/>
       <w:r>
         <w:rPr>
           <w:i/>
@@ -680,12 +740,14 @@
         </w:rPr>
         <w:t xml:space="preserve"> (modified) or </w:t>
       </w:r>
+      <w:proofErr w:type="spellStart"/>
       <w:r>
         <w:rPr>
           <w:lang w:val="en-US"/>
         </w:rPr>
         <w:t>fa~fara</w:t>
       </w:r>
+      <w:proofErr w:type="spellEnd"/>
       <w:r>
         <w:rPr>
           <w:i/>
@@ -705,12 +767,14 @@
           <w:lang w:val="en-US"/>
         </w:rPr>
       </w:pPr>
+      <w:proofErr w:type="spellStart"/>
       <w:r>
         <w:rPr>
           <w:lang w:val="en-US"/>
         </w:rPr>
         <w:t>F_monosyllabic</w:t>
       </w:r>
+      <w:proofErr w:type="spellEnd"/>
       <w:r>
         <w:rPr>
           <w:lang w:val="en-US"/>
@@ -729,12 +793,14 @@
           <w:lang w:val="en-US"/>
         </w:rPr>
       </w:pPr>
+      <w:proofErr w:type="spellStart"/>
       <w:r>
         <w:rPr>
           <w:lang w:val="en-US"/>
         </w:rPr>
         <w:t>F_closedsyllable</w:t>
       </w:r>
+      <w:proofErr w:type="spellEnd"/>
       <w:r>
         <w:rPr>
           <w:lang w:val="en-US"/>
@@ -765,6 +831,7 @@
           <w:lang w:val="en-US"/>
         </w:rPr>
       </w:pPr>
+      <w:proofErr w:type="spellStart"/>
       <w:r>
         <w:rPr>
           <w:lang w:val="en-US"/>
@@ -777,6 +844,7 @@
         </w:rPr>
         <w:t>quality</w:t>
       </w:r>
+      <w:proofErr w:type="spellEnd"/>
       <w:r>
         <w:rPr>
           <w:lang w:val="en-US"/>
@@ -864,7 +932,25 @@
           <w:iCs/>
           <w:lang w:val="en-US"/>
         </w:rPr>
-        <w:t>ɛ i/</w:t>
+        <w:t xml:space="preserve">ɛ </w:t>
+      </w:r>
+      <w:proofErr w:type="spellStart"/>
+      <w:r>
+        <w:rPr>
+          <w:i/>
+          <w:iCs/>
+          <w:lang w:val="en-US"/>
+        </w:rPr>
+        <w:t>i</w:t>
+      </w:r>
+      <w:proofErr w:type="spellEnd"/>
+      <w:r>
+        <w:rPr>
+          <w:i/>
+          <w:iCs/>
+          <w:lang w:val="en-US"/>
+        </w:rPr>
+        <w:t>/</w:t>
       </w:r>
       <w:r>
         <w:rPr>
@@ -1149,6 +1235,7 @@
           <w:lang w:val="en-US"/>
         </w:rPr>
       </w:pPr>
+      <w:proofErr w:type="spellStart"/>
       <w:r>
         <w:rPr>
           <w:lang w:val="en-US"/>
@@ -1167,6 +1254,7 @@
         </w:rPr>
         <w:t>e</w:t>
       </w:r>
+      <w:proofErr w:type="spellEnd"/>
       <w:r>
         <w:rPr>
           <w:lang w:val="en-US"/>
@@ -1362,7 +1450,25 @@
           <w:iCs/>
           <w:lang w:val="en-US"/>
         </w:rPr>
-        <w:t xml:space="preserve"> The score is built up the same way as in F_vowelquality.</w:t>
+        <w:t xml:space="preserve"> The score is built up the same way as in </w:t>
+      </w:r>
+      <w:proofErr w:type="spellStart"/>
+      <w:r>
+        <w:rPr>
+          <w:i/>
+          <w:iCs/>
+          <w:lang w:val="en-US"/>
+        </w:rPr>
+        <w:t>F_vowelquality</w:t>
+      </w:r>
+      <w:proofErr w:type="spellEnd"/>
+      <w:r>
+        <w:rPr>
+          <w:i/>
+          <w:iCs/>
+          <w:lang w:val="en-US"/>
+        </w:rPr>
+        <w:t>.</w:t>
       </w:r>
     </w:p>
     <w:p>
@@ -1375,6 +1481,7 @@
           <w:lang w:val="en-US"/>
         </w:rPr>
       </w:pPr>
+      <w:proofErr w:type="spellStart"/>
       <w:r>
         <w:rPr>
           <w:lang w:val="en-US"/>
@@ -1387,6 +1494,7 @@
         </w:rPr>
         <w:t>length</w:t>
       </w:r>
+      <w:proofErr w:type="spellEnd"/>
       <w:r>
         <w:rPr>
           <w:lang w:val="en-US"/>
@@ -1440,12 +1548,14 @@
           <w:lang w:val="en-US"/>
         </w:rPr>
       </w:pPr>
+      <w:proofErr w:type="spellStart"/>
       <w:r>
         <w:rPr>
           <w:lang w:val="en-US"/>
         </w:rPr>
         <w:t>F_intonation</w:t>
       </w:r>
+      <w:proofErr w:type="spellEnd"/>
       <w:r>
         <w:rPr>
           <w:lang w:val="en-US"/>
@@ -1603,12 +1713,14 @@
           <w:lang w:val="en-US"/>
         </w:rPr>
       </w:pPr>
+      <w:proofErr w:type="spellStart"/>
       <w:r>
         <w:rPr>
           <w:lang w:val="en-US"/>
         </w:rPr>
         <w:t>M_sound</w:t>
       </w:r>
+      <w:proofErr w:type="spellEnd"/>
       <w:r>
         <w:rPr>
           <w:lang w:val="en-US"/>
@@ -1633,12 +1745,14 @@
           <w:lang w:val="en-US"/>
         </w:rPr>
       </w:pPr>
+      <w:proofErr w:type="spellStart"/>
       <w:r>
         <w:rPr>
           <w:lang w:val="en-US"/>
         </w:rPr>
         <w:t>M_distribution</w:t>
       </w:r>
+      <w:proofErr w:type="spellEnd"/>
       <w:r>
         <w:rPr>
           <w:lang w:val="en-US"/>
@@ -1652,12 +1766,14 @@
         </w:rPr>
         <w:t xml:space="preserve">, </w:t>
       </w:r>
+      <w:proofErr w:type="spellStart"/>
       <w:r>
         <w:rPr>
           <w:lang w:val="en-US"/>
         </w:rPr>
         <w:t>iterativity</w:t>
       </w:r>
+      <w:proofErr w:type="spellEnd"/>
       <w:r>
         <w:rPr>
           <w:lang w:val="en-US"/>
@@ -1717,12 +1833,14 @@
           <w:lang w:val="en-US"/>
         </w:rPr>
       </w:pPr>
+      <w:proofErr w:type="spellStart"/>
       <w:r>
         <w:rPr>
           <w:lang w:val="en-US"/>
         </w:rPr>
         <w:t>M_irregular</w:t>
       </w:r>
+      <w:proofErr w:type="spellEnd"/>
       <w:r>
         <w:rPr>
           <w:lang w:val="en-US"/>
@@ -1761,6 +1879,7 @@
           <w:lang w:val="en-US"/>
         </w:rPr>
       </w:pPr>
+      <w:proofErr w:type="spellStart"/>
       <w:r>
         <w:rPr>
           <w:lang w:val="en-US"/>
@@ -1773,6 +1892,7 @@
         </w:rPr>
         <w:t>weight</w:t>
       </w:r>
+      <w:proofErr w:type="spellEnd"/>
       <w:r>
         <w:rPr>
           <w:lang w:val="en-US"/>
@@ -1877,6 +1997,7 @@
           <w:lang w:val="en-US"/>
         </w:rPr>
       </w:pPr>
+      <w:proofErr w:type="spellStart"/>
       <w:r>
         <w:rPr>
           <w:lang w:val="en-US"/>
@@ -1889,6 +2010,7 @@
         </w:rPr>
         <w:t>punctual</w:t>
       </w:r>
+      <w:proofErr w:type="spellEnd"/>
       <w:r>
         <w:rPr>
           <w:lang w:val="en-US"/>
@@ -1986,6 +2108,7 @@
           <w:lang w:val="en-US"/>
         </w:rPr>
       </w:pPr>
+      <w:proofErr w:type="spellStart"/>
       <w:r>
         <w:rPr>
           <w:lang w:val="en-US"/>
@@ -1998,6 +2121,7 @@
         </w:rPr>
         <w:t>long</w:t>
       </w:r>
+      <w:proofErr w:type="spellEnd"/>
       <w:r>
         <w:rPr>
           <w:lang w:val="en-US"/>
@@ -2094,7 +2218,25 @@
           <w:iCs/>
           <w:lang w:val="en-US"/>
         </w:rPr>
-        <w:t xml:space="preserve"> (so having a colour does not qualify)</w:t>
+        <w:t xml:space="preserve"> (so having a </w:t>
+      </w:r>
+      <w:proofErr w:type="spellStart"/>
+      <w:r>
+        <w:rPr>
+          <w:i/>
+          <w:iCs/>
+          <w:lang w:val="en-US"/>
+        </w:rPr>
+        <w:t>colour</w:t>
+      </w:r>
+      <w:proofErr w:type="spellEnd"/>
+      <w:r>
+        <w:rPr>
+          <w:i/>
+          <w:iCs/>
+          <w:lang w:val="en-US"/>
+        </w:rPr>
+        <w:t xml:space="preserve"> does not qualify)</w:t>
       </w:r>
       <w:r>
         <w:rPr>
@@ -2205,12 +2347,14 @@
           <w:lang w:val="en-US"/>
         </w:rPr>
       </w:pPr>
+      <w:proofErr w:type="spellStart"/>
       <w:r>
         <w:rPr>
           <w:lang w:val="en-US"/>
         </w:rPr>
         <w:t>M_abrupt</w:t>
       </w:r>
+      <w:proofErr w:type="spellEnd"/>
       <w:r>
         <w:rPr>
           <w:lang w:val="en-US"/>
@@ -2273,6 +2417,7 @@
           <w:lang w:val="en-US"/>
         </w:rPr>
       </w:pPr>
+      <w:proofErr w:type="spellStart"/>
       <w:r>
         <w:rPr>
           <w:lang w:val="en-US"/>
@@ -2285,6 +2430,7 @@
         </w:rPr>
         <w:t>_modality</w:t>
       </w:r>
+      <w:proofErr w:type="spellEnd"/>
       <w:r>
         <w:rPr>
           <w:lang w:val="en-US"/>
@@ -2297,11 +2443,19 @@
         </w:rPr>
         <w:tab/>
       </w:r>
-      <w:r>
-        <w:rPr>
-          <w:lang w:val="en-US"/>
-        </w:rPr>
-        <w:t>M_sound = 1</w:t>
+      <w:proofErr w:type="spellStart"/>
+      <w:r>
+        <w:rPr>
+          <w:lang w:val="en-US"/>
+        </w:rPr>
+        <w:t>M_sound</w:t>
+      </w:r>
+      <w:proofErr w:type="spellEnd"/>
+      <w:r>
+        <w:rPr>
+          <w:lang w:val="en-US"/>
+        </w:rPr>
+        <w:t xml:space="preserve"> = 1</w:t>
       </w:r>
     </w:p>
     <w:p>
@@ -2313,6 +2467,7 @@
           <w:lang w:val="en-US"/>
         </w:rPr>
       </w:pPr>
+      <w:proofErr w:type="spellStart"/>
       <w:r>
         <w:rPr>
           <w:lang w:val="en-US"/>
@@ -2331,6 +2486,7 @@
         </w:rPr>
         <w:t>iterative</w:t>
       </w:r>
+      <w:proofErr w:type="spellEnd"/>
       <w:r>
         <w:rPr>
           <w:lang w:val="en-US"/>
@@ -2349,11 +2505,26 @@
         </w:rPr>
         <w:tab/>
       </w:r>
-      <w:r>
-        <w:rPr>
-          <w:lang w:val="en-US"/>
-        </w:rPr>
-        <w:t>F_redup = 1 &amp;&amp; M_</w:t>
+      <w:proofErr w:type="spellStart"/>
+      <w:r>
+        <w:rPr>
+          <w:lang w:val="en-US"/>
+        </w:rPr>
+        <w:t>F_redup</w:t>
+      </w:r>
+      <w:proofErr w:type="spellEnd"/>
+      <w:r>
+        <w:rPr>
+          <w:lang w:val="en-US"/>
+        </w:rPr>
+        <w:t xml:space="preserve"> = 1 &amp;&amp; </w:t>
+      </w:r>
+      <w:proofErr w:type="spellStart"/>
+      <w:r>
+        <w:rPr>
+          <w:lang w:val="en-US"/>
+        </w:rPr>
+        <w:t>M_</w:t>
       </w:r>
       <w:r>
         <w:rPr>
@@ -2361,6 +2532,7 @@
         </w:rPr>
         <w:t>distribution</w:t>
       </w:r>
+      <w:proofErr w:type="spellEnd"/>
       <w:r>
         <w:rPr>
           <w:lang w:val="en-US"/>
@@ -2383,6 +2555,7 @@
           <w:lang w:val="en-US"/>
         </w:rPr>
       </w:pPr>
+      <w:proofErr w:type="spellStart"/>
       <w:r>
         <w:rPr>
           <w:lang w:val="en-US"/>
@@ -2395,6 +2568,7 @@
         </w:rPr>
         <w:t>_punct</w:t>
       </w:r>
+      <w:proofErr w:type="spellEnd"/>
       <w:r>
         <w:rPr>
           <w:lang w:val="en-US"/>
@@ -2407,11 +2581,33 @@
         </w:rPr>
         <w:tab/>
       </w:r>
-      <w:r>
-        <w:rPr>
-          <w:lang w:val="en-US"/>
-        </w:rPr>
-        <w:t xml:space="preserve">F_monosyllabic = 1 &amp;&amp; M_punctual = 1 </w:t>
+      <w:proofErr w:type="spellStart"/>
+      <w:r>
+        <w:rPr>
+          <w:lang w:val="en-US"/>
+        </w:rPr>
+        <w:t>F_monosyllabic</w:t>
+      </w:r>
+      <w:proofErr w:type="spellEnd"/>
+      <w:r>
+        <w:rPr>
+          <w:lang w:val="en-US"/>
+        </w:rPr>
+        <w:t xml:space="preserve"> = 1 &amp;&amp; </w:t>
+      </w:r>
+      <w:proofErr w:type="spellStart"/>
+      <w:r>
+        <w:rPr>
+          <w:lang w:val="en-US"/>
+        </w:rPr>
+        <w:t>M_punctual</w:t>
+      </w:r>
+      <w:proofErr w:type="spellEnd"/>
+      <w:r>
+        <w:rPr>
+          <w:lang w:val="en-US"/>
+        </w:rPr>
+        <w:t xml:space="preserve"> = 1 </w:t>
       </w:r>
     </w:p>
     <w:p>
@@ -2423,6 +2619,7 @@
           <w:lang w:val="en-US"/>
         </w:rPr>
       </w:pPr>
+      <w:proofErr w:type="spellStart"/>
       <w:r>
         <w:rPr>
           <w:lang w:val="en-US"/>
@@ -2435,6 +2632,7 @@
         </w:rPr>
         <w:t>_irregular</w:t>
       </w:r>
+      <w:proofErr w:type="spellEnd"/>
       <w:r>
         <w:rPr>
           <w:lang w:val="en-US"/>
@@ -2447,6 +2645,7 @@
         </w:rPr>
         <w:tab/>
       </w:r>
+      <w:proofErr w:type="spellStart"/>
       <w:r>
         <w:rPr>
           <w:lang w:val="en-US"/>
@@ -2471,11 +2670,26 @@
         </w:rPr>
         <w:t>mod</w:t>
       </w:r>
-      <w:r>
-        <w:rPr>
-          <w:lang w:val="en-US"/>
-        </w:rPr>
-        <w:t xml:space="preserve"> = 1 &amp;&amp; M_irregular = 1</w:t>
+      <w:proofErr w:type="spellEnd"/>
+      <w:r>
+        <w:rPr>
+          <w:lang w:val="en-US"/>
+        </w:rPr>
+        <w:t xml:space="preserve"> = 1 &amp;&amp; </w:t>
+      </w:r>
+      <w:proofErr w:type="spellStart"/>
+      <w:r>
+        <w:rPr>
+          <w:lang w:val="en-US"/>
+        </w:rPr>
+        <w:t>M_irregular</w:t>
+      </w:r>
+      <w:proofErr w:type="spellEnd"/>
+      <w:r>
+        <w:rPr>
+          <w:lang w:val="en-US"/>
+        </w:rPr>
+        <w:t xml:space="preserve"> = 1</w:t>
       </w:r>
     </w:p>
     <w:p>
@@ -2487,6 +2701,7 @@
           <w:lang w:val="en-US"/>
         </w:rPr>
       </w:pPr>
+      <w:proofErr w:type="spellStart"/>
       <w:r>
         <w:rPr>
           <w:lang w:val="en-US"/>
@@ -2499,6 +2714,7 @@
         </w:rPr>
         <w:t>_closure</w:t>
       </w:r>
+      <w:proofErr w:type="spellEnd"/>
       <w:r>
         <w:rPr>
           <w:lang w:val="en-US"/>
@@ -2511,12 +2727,14 @@
         </w:rPr>
         <w:tab/>
       </w:r>
+      <w:proofErr w:type="spellStart"/>
       <w:r>
         <w:rPr>
           <w:lang w:val="en-US"/>
         </w:rPr>
         <w:t>F_closedsyllable</w:t>
       </w:r>
+      <w:proofErr w:type="spellEnd"/>
       <w:r>
         <w:rPr>
           <w:lang w:val="en-US"/>
@@ -2527,8 +2745,16 @@
         <w:rPr>
           <w:lang w:val="en-US"/>
         </w:rPr>
-        <w:t xml:space="preserve"> M_abrupt</w:t>
-      </w:r>
+        <w:t xml:space="preserve"> </w:t>
+      </w:r>
+      <w:proofErr w:type="spellStart"/>
+      <w:r>
+        <w:rPr>
+          <w:lang w:val="en-US"/>
+        </w:rPr>
+        <w:t>M_abrupt</w:t>
+      </w:r>
+      <w:proofErr w:type="spellEnd"/>
       <w:r>
         <w:rPr>
           <w:lang w:val="en-US"/>
@@ -2545,6 +2771,7 @@
           <w:lang w:val="en-US"/>
         </w:rPr>
       </w:pPr>
+      <w:proofErr w:type="spellStart"/>
       <w:r>
         <w:rPr>
           <w:lang w:val="en-US"/>
@@ -2563,6 +2790,7 @@
         </w:rPr>
         <w:t>long</w:t>
       </w:r>
+      <w:proofErr w:type="spellEnd"/>
       <w:r>
         <w:rPr>
           <w:lang w:val="en-US"/>
@@ -2575,6 +2803,7 @@
         </w:rPr>
         <w:tab/>
       </w:r>
+      <w:proofErr w:type="spellStart"/>
       <w:r>
         <w:rPr>
           <w:lang w:val="en-US"/>
@@ -2585,19 +2814,40 @@
         <w:rPr>
           <w:lang w:val="en-US"/>
         </w:rPr>
-        <w:t xml:space="preserve">length </w:t>
-      </w:r>
-      <w:r>
-        <w:rPr>
-          <w:lang w:val="en-US"/>
-        </w:rPr>
-        <w:t>= 1 &amp;&amp; M_</w:t>
-      </w:r>
-      <w:r>
-        <w:rPr>
-          <w:lang w:val="en-US"/>
-        </w:rPr>
-        <w:t xml:space="preserve">long </w:t>
+        <w:t>length</w:t>
+      </w:r>
+      <w:proofErr w:type="spellEnd"/>
+      <w:r>
+        <w:rPr>
+          <w:lang w:val="en-US"/>
+        </w:rPr>
+        <w:t xml:space="preserve"> </w:t>
+      </w:r>
+      <w:r>
+        <w:rPr>
+          <w:lang w:val="en-US"/>
+        </w:rPr>
+        <w:t xml:space="preserve">= 1 &amp;&amp; </w:t>
+      </w:r>
+      <w:proofErr w:type="spellStart"/>
+      <w:r>
+        <w:rPr>
+          <w:lang w:val="en-US"/>
+        </w:rPr>
+        <w:t>M_</w:t>
+      </w:r>
+      <w:r>
+        <w:rPr>
+          <w:lang w:val="en-US"/>
+        </w:rPr>
+        <w:t>long</w:t>
+      </w:r>
+      <w:proofErr w:type="spellEnd"/>
+      <w:r>
+        <w:rPr>
+          <w:lang w:val="en-US"/>
+        </w:rPr>
+        <w:t xml:space="preserve"> </w:t>
       </w:r>
       <w:r>
         <w:rPr>
@@ -2615,12 +2865,14 @@
           <w:lang w:val="en-US"/>
         </w:rPr>
       </w:pPr>
+      <w:proofErr w:type="spellStart"/>
       <w:r>
         <w:rPr>
           <w:lang w:val="en-US"/>
         </w:rPr>
         <w:t>C_weight_voice</w:t>
       </w:r>
+      <w:proofErr w:type="spellEnd"/>
       <w:r>
         <w:rPr>
           <w:lang w:val="en-US"/>
@@ -2632,7 +2884,62 @@
           <w:lang w:val="en-US"/>
         </w:rPr>
         <w:tab/>
-        <w:t>F_voice = 0 &amp;&amp; M_weight = 0 OR F_voice = 2 &amp;&amp; M_weight = 2</w:t>
+      </w:r>
+      <w:proofErr w:type="spellStart"/>
+      <w:r>
+        <w:rPr>
+          <w:lang w:val="en-US"/>
+        </w:rPr>
+        <w:t>F_voice</w:t>
+      </w:r>
+      <w:proofErr w:type="spellEnd"/>
+      <w:r>
+        <w:rPr>
+          <w:lang w:val="en-US"/>
+        </w:rPr>
+        <w:t xml:space="preserve"> = 0 &amp;&amp; </w:t>
+      </w:r>
+      <w:proofErr w:type="spellStart"/>
+      <w:r>
+        <w:rPr>
+          <w:lang w:val="en-US"/>
+        </w:rPr>
+        <w:t>M_weight</w:t>
+      </w:r>
+      <w:proofErr w:type="spellEnd"/>
+      <w:r>
+        <w:rPr>
+          <w:lang w:val="en-US"/>
+        </w:rPr>
+        <w:t xml:space="preserve"> = 0 OR </w:t>
+      </w:r>
+      <w:proofErr w:type="spellStart"/>
+      <w:r>
+        <w:rPr>
+          <w:lang w:val="en-US"/>
+        </w:rPr>
+        <w:t>F_voice</w:t>
+      </w:r>
+      <w:proofErr w:type="spellEnd"/>
+      <w:r>
+        <w:rPr>
+          <w:lang w:val="en-US"/>
+        </w:rPr>
+        <w:t xml:space="preserve"> = 2 &amp;&amp; </w:t>
+      </w:r>
+      <w:proofErr w:type="spellStart"/>
+      <w:r>
+        <w:rPr>
+          <w:lang w:val="en-US"/>
+        </w:rPr>
+        <w:t>M_weight</w:t>
+      </w:r>
+      <w:proofErr w:type="spellEnd"/>
+      <w:r>
+        <w:rPr>
+          <w:lang w:val="en-US"/>
+        </w:rPr>
+        <w:t xml:space="preserve"> = 2</w:t>
       </w:r>
     </w:p>
     <w:p>
@@ -2645,6 +2952,7 @@
           <w:lang w:val="en-US"/>
         </w:rPr>
       </w:pPr>
+      <w:proofErr w:type="spellStart"/>
       <w:r>
         <w:rPr>
           <w:lang w:val="en-US"/>
@@ -2663,6 +2971,7 @@
         </w:rPr>
         <w:t>_vowel</w:t>
       </w:r>
+      <w:proofErr w:type="spellEnd"/>
       <w:r>
         <w:rPr>
           <w:lang w:val="en-US"/>
@@ -2675,11 +2984,61 @@
         </w:rPr>
         <w:tab/>
       </w:r>
-      <w:r>
-        <w:rPr>
-          <w:lang w:val="en-US"/>
-        </w:rPr>
-        <w:t>F_vowelquality = 0 &amp;&amp; M_weight = 0 OR F_vowelquality = 2 &amp;&amp; M_weight = 2</w:t>
+      <w:proofErr w:type="spellStart"/>
+      <w:r>
+        <w:rPr>
+          <w:lang w:val="en-US"/>
+        </w:rPr>
+        <w:t>F_vowelquality</w:t>
+      </w:r>
+      <w:proofErr w:type="spellEnd"/>
+      <w:r>
+        <w:rPr>
+          <w:lang w:val="en-US"/>
+        </w:rPr>
+        <w:t xml:space="preserve"> = 0 &amp;&amp; </w:t>
+      </w:r>
+      <w:proofErr w:type="spellStart"/>
+      <w:r>
+        <w:rPr>
+          <w:lang w:val="en-US"/>
+        </w:rPr>
+        <w:t>M_weight</w:t>
+      </w:r>
+      <w:proofErr w:type="spellEnd"/>
+      <w:r>
+        <w:rPr>
+          <w:lang w:val="en-US"/>
+        </w:rPr>
+        <w:t xml:space="preserve"> = 0 OR </w:t>
+      </w:r>
+      <w:proofErr w:type="spellStart"/>
+      <w:r>
+        <w:rPr>
+          <w:lang w:val="en-US"/>
+        </w:rPr>
+        <w:t>F_vowelquality</w:t>
+      </w:r>
+      <w:proofErr w:type="spellEnd"/>
+      <w:r>
+        <w:rPr>
+          <w:lang w:val="en-US"/>
+        </w:rPr>
+        <w:t xml:space="preserve"> = 2 &amp;&amp; </w:t>
+      </w:r>
+      <w:proofErr w:type="spellStart"/>
+      <w:r>
+        <w:rPr>
+          <w:lang w:val="en-US"/>
+        </w:rPr>
+        <w:t>M_weight</w:t>
+      </w:r>
+      <w:proofErr w:type="spellEnd"/>
+      <w:r>
+        <w:rPr>
+          <w:lang w:val="en-US"/>
+        </w:rPr>
+        <w:t xml:space="preserve"> = 2</w:t>
       </w:r>
     </w:p>
     <w:p>
@@ -2692,6 +3051,7 @@
           <w:lang w:val="en-US"/>
         </w:rPr>
       </w:pPr>
+      <w:proofErr w:type="spellStart"/>
       <w:r>
         <w:rPr>
           <w:lang w:val="en-US"/>
@@ -2710,6 +3070,7 @@
         </w:rPr>
         <w:t>weight_tone</w:t>
       </w:r>
+      <w:proofErr w:type="spellEnd"/>
       <w:r>
         <w:rPr>
           <w:lang w:val="en-US"/>
@@ -2722,6 +3083,7 @@
         </w:rPr>
         <w:tab/>
       </w:r>
+      <w:proofErr w:type="spellStart"/>
       <w:r>
         <w:rPr>
           <w:lang w:val="en-US"/>
@@ -2732,7 +3094,14 @@
         <w:rPr>
           <w:lang w:val="en-US"/>
         </w:rPr>
-        <w:t>intonation =</w:t>
+        <w:t>intonation</w:t>
+      </w:r>
+      <w:proofErr w:type="spellEnd"/>
+      <w:r>
+        <w:rPr>
+          <w:lang w:val="en-US"/>
+        </w:rPr>
+        <w:t xml:space="preserve"> =</w:t>
       </w:r>
       <w:r>
         <w:rPr>
@@ -2740,12 +3109,14 @@
         </w:rPr>
         <w:t xml:space="preserve"> 0 &amp;&amp; </w:t>
       </w:r>
+      <w:proofErr w:type="spellStart"/>
       <w:r>
         <w:rPr>
           <w:lang w:val="en-US"/>
         </w:rPr>
         <w:t>M_weight</w:t>
       </w:r>
+      <w:proofErr w:type="spellEnd"/>
       <w:r>
         <w:rPr>
           <w:lang w:val="en-US"/>
@@ -2762,7 +3133,21 @@
         <w:rPr>
           <w:lang w:val="en-US"/>
         </w:rPr>
-        <w:t xml:space="preserve"> OR F_intonation = </w:t>
+        <w:t xml:space="preserve"> OR </w:t>
+      </w:r>
+      <w:proofErr w:type="spellStart"/>
+      <w:r>
+        <w:rPr>
+          <w:lang w:val="en-US"/>
+        </w:rPr>
+        <w:t>F_intonation</w:t>
+      </w:r>
+      <w:proofErr w:type="spellEnd"/>
+      <w:r>
+        <w:rPr>
+          <w:lang w:val="en-US"/>
+        </w:rPr>
+        <w:t xml:space="preserve"> = </w:t>
       </w:r>
       <w:r>
         <w:rPr>
@@ -2774,7 +3159,21 @@
         <w:rPr>
           <w:lang w:val="en-US"/>
         </w:rPr>
-        <w:t xml:space="preserve"> &amp;&amp; M_weight </w:t>
+        <w:t xml:space="preserve"> &amp;&amp; </w:t>
+      </w:r>
+      <w:proofErr w:type="spellStart"/>
+      <w:r>
+        <w:rPr>
+          <w:lang w:val="en-US"/>
+        </w:rPr>
+        <w:t>M_weight</w:t>
+      </w:r>
+      <w:proofErr w:type="spellEnd"/>
+      <w:r>
+        <w:rPr>
+          <w:lang w:val="en-US"/>
+        </w:rPr>
+        <w:t xml:space="preserve"> </w:t>
       </w:r>
       <w:r>
         <w:rPr>
@@ -2791,7 +3190,7 @@
     </w:p>
     <w:p>
       <w:pPr>
-        <w:pStyle w:val="Heading2"/>
+        <w:pStyle w:val="Kop2"/>
         <w:rPr>
           <w:lang w:val="en-US"/>
         </w:rPr>
@@ -2805,7 +3204,7 @@
     </w:p>
     <w:p>
       <w:pPr>
-        <w:pStyle w:val="BodyText"/>
+        <w:pStyle w:val="Plattetekst"/>
       </w:pPr>
       <w:r>
         <w:t>Following a calibration and consistency check, the following changes were made to the first version of the coding scheme:</w:t>
@@ -2813,18 +3212,25 @@
     </w:p>
     <w:p>
       <w:pPr>
-        <w:pStyle w:val="BodyTextIndent"/>
+        <w:pStyle w:val="Plattetekstinspringen"/>
         <w:numPr>
           <w:ilvl w:val="0"/>
           <w:numId w:val="38"/>
         </w:numPr>
       </w:pPr>
-      <w:r>
-        <w:t xml:space="preserve">F_redupmod was renamed (originally </w:t>
-      </w:r>
+      <w:proofErr w:type="spellStart"/>
+      <w:r>
+        <w:t>F_redupmod</w:t>
+      </w:r>
+      <w:proofErr w:type="spellEnd"/>
+      <w:r>
+        <w:t xml:space="preserve"> was renamed (originally </w:t>
+      </w:r>
+      <w:proofErr w:type="spellStart"/>
       <w:r>
         <w:t>F_partialredup</w:t>
       </w:r>
+      <w:proofErr w:type="spellEnd"/>
       <w:r>
         <w:t>)</w:t>
       </w:r>
@@ -2834,14 +3240,27 @@
     </w:p>
     <w:p>
       <w:pPr>
-        <w:pStyle w:val="BodyTextIndent"/>
+        <w:pStyle w:val="Plattetekstinspringen"/>
         <w:numPr>
           <w:ilvl w:val="0"/>
           <w:numId w:val="38"/>
         </w:numPr>
       </w:pPr>
-      <w:r>
-        <w:t>F_voice: coding instructions were clarified to note that this question privileges consonants that crosslinguistically often enter into voicing oppositions (plosives and fricatives) as well as nasals, documented for their iconic uses across languages. This is close to Westermann’s use of this feature. We also considered a more continuous version of this feature that would weig</w:t>
+      <w:proofErr w:type="spellStart"/>
+      <w:r>
+        <w:t>F_voice</w:t>
+      </w:r>
+      <w:proofErr w:type="spellEnd"/>
+      <w:r>
+        <w:t xml:space="preserve">: coding instructions were clarified to note that this question privileges consonants that </w:t>
+      </w:r>
+      <w:proofErr w:type="spellStart"/>
+      <w:r>
+        <w:t>crosslinguistically</w:t>
+      </w:r>
+      <w:proofErr w:type="spellEnd"/>
+      <w:r>
+        <w:t xml:space="preserve"> often enter into voicing oppositions (plosives and fricatives) as well as nasals, documented for their iconic uses across languages. This is close to Westermann’s use of this feature. We also considered a more continuous version of this feature that would weig</w:t>
       </w:r>
       <w:r>
         <w:t>h</w:t>
@@ -2852,18 +3271,25 @@
     </w:p>
     <w:p>
       <w:pPr>
-        <w:pStyle w:val="BodyTextIndent"/>
+        <w:pStyle w:val="Plattetekstinspringen"/>
         <w:numPr>
           <w:ilvl w:val="0"/>
           <w:numId w:val="38"/>
         </w:numPr>
       </w:pPr>
-      <w:r>
-        <w:t xml:space="preserve">F_finallength was renamed (originally </w:t>
-      </w:r>
+      <w:proofErr w:type="spellStart"/>
+      <w:r>
+        <w:t>F_finallength</w:t>
+      </w:r>
+      <w:proofErr w:type="spellEnd"/>
+      <w:r>
+        <w:t xml:space="preserve"> was renamed (originally </w:t>
+      </w:r>
+      <w:proofErr w:type="spellStart"/>
       <w:r>
         <w:t>F_finalvowel</w:t>
       </w:r>
+      <w:proofErr w:type="spellEnd"/>
       <w:r>
         <w:t>)</w:t>
       </w:r>
@@ -2879,14 +3305,19 @@
     </w:p>
     <w:p>
       <w:pPr>
-        <w:pStyle w:val="BodyTextIndent"/>
+        <w:pStyle w:val="Plattetekstinspringen"/>
         <w:numPr>
           <w:ilvl w:val="0"/>
           <w:numId w:val="38"/>
         </w:numPr>
       </w:pPr>
-      <w:r>
-        <w:t xml:space="preserve">F_intonation: coding instructions were clarified to </w:t>
+      <w:proofErr w:type="spellStart"/>
+      <w:r>
+        <w:t>F_intonation</w:t>
+      </w:r>
+      <w:proofErr w:type="spellEnd"/>
+      <w:r>
+        <w:t xml:space="preserve">: coding instructions were clarified to </w:t>
       </w:r>
       <w:r>
         <w:t xml:space="preserve">include a decision procedure for </w:t>
@@ -2897,33 +3328,40 @@
     </w:p>
     <w:p>
       <w:pPr>
-        <w:pStyle w:val="BodyTextIndent"/>
+        <w:pStyle w:val="Plattetekstinspringen"/>
         <w:numPr>
           <w:ilvl w:val="0"/>
           <w:numId w:val="38"/>
         </w:numPr>
       </w:pPr>
+      <w:proofErr w:type="spellStart"/>
       <w:r>
         <w:t>M_</w:t>
       </w:r>
       <w:r>
         <w:t>irregular</w:t>
       </w:r>
+      <w:proofErr w:type="spellEnd"/>
       <w:r>
         <w:t>: coding instructions were modified to indicate that the primary semantic property here is one of irregularity in the sense of imbalance (a highly regular ridged pattern would not qualify)</w:t>
       </w:r>
     </w:p>
     <w:p>
       <w:pPr>
-        <w:pStyle w:val="BodyTextIndent"/>
+        <w:pStyle w:val="Plattetekstinspringen"/>
         <w:numPr>
           <w:ilvl w:val="0"/>
           <w:numId w:val="38"/>
         </w:numPr>
       </w:pPr>
+      <w:proofErr w:type="spellStart"/>
       <w:r>
         <w:lastRenderedPageBreak/>
-        <w:t>M_weight: coding instructions were sharpened to focus on binary oppositions of size, weight and brightness and to exclude Westermann’s hard/soft distinction, which we found orthogonal and conflicting in some cases. This also means that the middle value essentially means neutral or “not applicable”. It may be advisable to further break this up this feature</w:t>
+        <w:t>M_weight</w:t>
+      </w:r>
+      <w:proofErr w:type="spellEnd"/>
+      <w:r>
+        <w:t>: coding instructions were sharpened to focus on binary oppositions of size, weight and brightness and to exclude Westermann’s hard/soft distinction, which we found orthogonal and conflicting in some cases. This also means that the middle value essentially means neutral or “not applicable”. It may be advisable to further break this up this feature</w:t>
       </w:r>
       <w:r>
         <w:t>, as there is no guarantee that size, weight and brightness pattern similarly across languages</w:t>
@@ -2934,21 +3372,31 @@
     </w:p>
     <w:p>
       <w:pPr>
-        <w:pStyle w:val="BodyTextIndent"/>
+        <w:pStyle w:val="Plattetekstinspringen"/>
         <w:numPr>
           <w:ilvl w:val="0"/>
           <w:numId w:val="38"/>
         </w:numPr>
       </w:pPr>
+      <w:proofErr w:type="spellStart"/>
       <w:r>
         <w:t>M_</w:t>
       </w:r>
       <w:r>
-        <w:t>long was renamed (originally M_</w:t>
+        <w:t>long</w:t>
+      </w:r>
+      <w:proofErr w:type="spellEnd"/>
+      <w:r>
+        <w:t xml:space="preserve"> was renamed (originally </w:t>
+      </w:r>
+      <w:proofErr w:type="spellStart"/>
+      <w:r>
+        <w:t>M_</w:t>
       </w:r>
       <w:r>
         <w:t>durative</w:t>
       </w:r>
+      <w:proofErr w:type="spellEnd"/>
       <w:r>
         <w:t xml:space="preserve">) to reflect a focus on extent in time and/or space; for temporal aspect, this </w:t>
       </w:r>
@@ -2998,34 +3446,34 @@
 <w:ftr xmlns:wpc="http://schemas.microsoft.com/office/word/2010/wordprocessingCanvas" xmlns:cx="http://schemas.microsoft.com/office/drawing/2014/chartex" xmlns:cx1="http://schemas.microsoft.com/office/drawing/2015/9/8/chartex" xmlns:cx2="http://schemas.microsoft.com/office/drawing/2015/10/21/chartex" xmlns:cx3="http://schemas.microsoft.com/office/drawing/2016/5/9/chartex" xmlns:cx4="http://schemas.microsoft.com/office/drawing/2016/5/10/chartex" xmlns:cx5="http://schemas.microsoft.com/office/drawing/2016/5/11/chartex" xmlns:cx6="http://schemas.microsoft.com/office/drawing/2016/5/12/chartex" xmlns:cx7="http://schemas.microsoft.com/office/drawing/2016/5/13/chartex" xmlns:cx8="http://schemas.microsoft.com/office/drawing/2016/5/14/chartex" xmlns:mc="http://schemas.openxmlformats.org/markup-compatibility/2006" xmlns:aink="http://schemas.microsoft.com/office/drawing/2016/ink" xmlns:am3d="http://schemas.microsoft.com/office/drawing/2017/model3d" xmlns:o="urn:schemas-microsoft-com:office:office" xmlns:r="http://schemas.openxmlformats.org/officeDocument/2006/relationships" xmlns:m="http://schemas.openxmlformats.org/officeDocument/2006/math" xmlns:v="urn:schemas-microsoft-com:vml" xmlns:wp14="http://schemas.microsoft.com/office/word/2010/wordprocessingDrawing" xmlns:wp="http://schemas.openxmlformats.org/drawingml/2006/wordprocessingDrawing" xmlns:w10="urn:schemas-microsoft-com:office:word" xmlns:w="http://schemas.openxmlformats.org/wordprocessingml/2006/main" xmlns:w14="http://schemas.microsoft.com/office/word/2010/wordml" xmlns:w15="http://schemas.microsoft.com/office/word/2012/wordml" xmlns:w16cex="http://schemas.microsoft.com/office/word/2018/wordml/cex" xmlns:w16cid="http://schemas.microsoft.com/office/word/2016/wordml/cid" xmlns:w16="http://schemas.microsoft.com/office/word/2018/wordml" xmlns:w16se="http://schemas.microsoft.com/office/word/2015/wordml/symex" xmlns:wpg="http://schemas.microsoft.com/office/word/2010/wordprocessingGroup" xmlns:wpi="http://schemas.microsoft.com/office/word/2010/wordprocessingInk" xmlns:wne="http://schemas.microsoft.com/office/word/2006/wordml" xmlns:wps="http://schemas.microsoft.com/office/word/2010/wordprocessingShape" mc:Ignorable="w14 w15 w16se w16cid w16 w16cex wp14">
   <w:p>
     <w:pPr>
-      <w:pStyle w:val="Footer"/>
+      <w:pStyle w:val="Voettekst"/>
       <w:framePr w:wrap="around" w:vAnchor="text" w:hAnchor="margin" w:xAlign="right" w:y="1"/>
       <w:rPr>
-        <w:rStyle w:val="PageNumber"/>
+        <w:rStyle w:val="Paginanummer"/>
       </w:rPr>
     </w:pPr>
     <w:r>
       <w:rPr>
-        <w:rStyle w:val="PageNumber"/>
+        <w:rStyle w:val="Paginanummer"/>
       </w:rPr>
       <w:fldChar w:fldCharType="begin"/>
     </w:r>
     <w:r>
       <w:rPr>
-        <w:rStyle w:val="PageNumber"/>
+        <w:rStyle w:val="Paginanummer"/>
       </w:rPr>
       <w:instrText xml:space="preserve">PAGE  </w:instrText>
     </w:r>
     <w:r>
       <w:rPr>
-        <w:rStyle w:val="PageNumber"/>
+        <w:rStyle w:val="Paginanummer"/>
       </w:rPr>
       <w:fldChar w:fldCharType="end"/>
     </w:r>
   </w:p>
   <w:p>
     <w:pPr>
-      <w:pStyle w:val="Footer"/>
+      <w:pStyle w:val="Voettekst"/>
       <w:ind w:right="360"/>
     </w:pPr>
   </w:p>
@@ -3036,17 +3484,17 @@
 <w:ftr xmlns:wpc="http://schemas.microsoft.com/office/word/2010/wordprocessingCanvas" xmlns:cx="http://schemas.microsoft.com/office/drawing/2014/chartex" xmlns:cx1="http://schemas.microsoft.com/office/drawing/2015/9/8/chartex" xmlns:cx2="http://schemas.microsoft.com/office/drawing/2015/10/21/chartex" xmlns:cx3="http://schemas.microsoft.com/office/drawing/2016/5/9/chartex" xmlns:cx4="http://schemas.microsoft.com/office/drawing/2016/5/10/chartex" xmlns:cx5="http://schemas.microsoft.com/office/drawing/2016/5/11/chartex" xmlns:cx6="http://schemas.microsoft.com/office/drawing/2016/5/12/chartex" xmlns:cx7="http://schemas.microsoft.com/office/drawing/2016/5/13/chartex" xmlns:cx8="http://schemas.microsoft.com/office/drawing/2016/5/14/chartex" xmlns:mc="http://schemas.openxmlformats.org/markup-compatibility/2006" xmlns:aink="http://schemas.microsoft.com/office/drawing/2016/ink" xmlns:am3d="http://schemas.microsoft.com/office/drawing/2017/model3d" xmlns:o="urn:schemas-microsoft-com:office:office" xmlns:r="http://schemas.openxmlformats.org/officeDocument/2006/relationships" xmlns:m="http://schemas.openxmlformats.org/officeDocument/2006/math" xmlns:v="urn:schemas-microsoft-com:vml" xmlns:wp14="http://schemas.microsoft.com/office/word/2010/wordprocessingDrawing" xmlns:wp="http://schemas.openxmlformats.org/drawingml/2006/wordprocessingDrawing" xmlns:w10="urn:schemas-microsoft-com:office:word" xmlns:w="http://schemas.openxmlformats.org/wordprocessingml/2006/main" xmlns:w14="http://schemas.microsoft.com/office/word/2010/wordml" xmlns:w15="http://schemas.microsoft.com/office/word/2012/wordml" xmlns:w16cex="http://schemas.microsoft.com/office/word/2018/wordml/cex" xmlns:w16cid="http://schemas.microsoft.com/office/word/2016/wordml/cid" xmlns:w16="http://schemas.microsoft.com/office/word/2018/wordml" xmlns:w16se="http://schemas.microsoft.com/office/word/2015/wordml/symex" xmlns:wpg="http://schemas.microsoft.com/office/word/2010/wordprocessingGroup" xmlns:wpi="http://schemas.microsoft.com/office/word/2010/wordprocessingInk" xmlns:wne="http://schemas.microsoft.com/office/word/2006/wordml" xmlns:wps="http://schemas.microsoft.com/office/word/2010/wordprocessingShape" mc:Ignorable="w14 w15 w16se w16cid w16 w16cex wp14">
   <w:p>
     <w:pPr>
-      <w:pStyle w:val="Footer"/>
+      <w:pStyle w:val="Voettekst"/>
       <w:framePr w:wrap="around" w:vAnchor="text" w:hAnchor="margin" w:xAlign="right" w:y="1"/>
       <w:rPr>
-        <w:rStyle w:val="PageNumber"/>
+        <w:rStyle w:val="Paginanummer"/>
         <w:sz w:val="16"/>
         <w:szCs w:val="16"/>
       </w:rPr>
     </w:pPr>
     <w:r>
       <w:rPr>
-        <w:rStyle w:val="PageNumber"/>
+        <w:rStyle w:val="Paginanummer"/>
         <w:sz w:val="16"/>
         <w:szCs w:val="16"/>
       </w:rPr>
@@ -3054,7 +3502,7 @@
     </w:r>
     <w:r>
       <w:rPr>
-        <w:rStyle w:val="PageNumber"/>
+        <w:rStyle w:val="Paginanummer"/>
         <w:sz w:val="16"/>
         <w:szCs w:val="16"/>
       </w:rPr>
@@ -3062,7 +3510,7 @@
     </w:r>
     <w:r>
       <w:rPr>
-        <w:rStyle w:val="PageNumber"/>
+        <w:rStyle w:val="Paginanummer"/>
         <w:sz w:val="16"/>
         <w:szCs w:val="16"/>
       </w:rPr>
@@ -3070,7 +3518,7 @@
     </w:r>
     <w:r>
       <w:rPr>
-        <w:rStyle w:val="PageNumber"/>
+        <w:rStyle w:val="Paginanummer"/>
         <w:noProof/>
         <w:sz w:val="16"/>
         <w:szCs w:val="16"/>
@@ -3079,7 +3527,7 @@
     </w:r>
     <w:r>
       <w:rPr>
-        <w:rStyle w:val="PageNumber"/>
+        <w:rStyle w:val="Paginanummer"/>
         <w:sz w:val="16"/>
         <w:szCs w:val="16"/>
       </w:rPr>
@@ -3088,7 +3536,7 @@
   </w:p>
   <w:p>
     <w:pPr>
-      <w:pStyle w:val="Footer"/>
+      <w:pStyle w:val="Voettekst"/>
       <w:ind w:right="360"/>
     </w:pPr>
   </w:p>
@@ -3124,11 +3572,19 @@
 <w:hdr xmlns:wpc="http://schemas.microsoft.com/office/word/2010/wordprocessingCanvas" xmlns:cx="http://schemas.microsoft.com/office/drawing/2014/chartex" xmlns:cx1="http://schemas.microsoft.com/office/drawing/2015/9/8/chartex" xmlns:cx2="http://schemas.microsoft.com/office/drawing/2015/10/21/chartex" xmlns:cx3="http://schemas.microsoft.com/office/drawing/2016/5/9/chartex" xmlns:cx4="http://schemas.microsoft.com/office/drawing/2016/5/10/chartex" xmlns:cx5="http://schemas.microsoft.com/office/drawing/2016/5/11/chartex" xmlns:cx6="http://schemas.microsoft.com/office/drawing/2016/5/12/chartex" xmlns:cx7="http://schemas.microsoft.com/office/drawing/2016/5/13/chartex" xmlns:cx8="http://schemas.microsoft.com/office/drawing/2016/5/14/chartex" xmlns:mc="http://schemas.openxmlformats.org/markup-compatibility/2006" xmlns:aink="http://schemas.microsoft.com/office/drawing/2016/ink" xmlns:am3d="http://schemas.microsoft.com/office/drawing/2017/model3d" xmlns:o="urn:schemas-microsoft-com:office:office" xmlns:r="http://schemas.openxmlformats.org/officeDocument/2006/relationships" xmlns:m="http://schemas.openxmlformats.org/officeDocument/2006/math" xmlns:v="urn:schemas-microsoft-com:vml" xmlns:wp14="http://schemas.microsoft.com/office/word/2010/wordprocessingDrawing" xmlns:wp="http://schemas.openxmlformats.org/drawingml/2006/wordprocessingDrawing" xmlns:w10="urn:schemas-microsoft-com:office:word" xmlns:w="http://schemas.openxmlformats.org/wordprocessingml/2006/main" xmlns:w14="http://schemas.microsoft.com/office/word/2010/wordml" xmlns:w15="http://schemas.microsoft.com/office/word/2012/wordml" xmlns:w16cex="http://schemas.microsoft.com/office/word/2018/wordml/cex" xmlns:w16cid="http://schemas.microsoft.com/office/word/2016/wordml/cid" xmlns:w16="http://schemas.microsoft.com/office/word/2018/wordml" xmlns:w16se="http://schemas.microsoft.com/office/word/2015/wordml/symex" xmlns:wpg="http://schemas.microsoft.com/office/word/2010/wordprocessingGroup" xmlns:wpi="http://schemas.microsoft.com/office/word/2010/wordprocessingInk" xmlns:wne="http://schemas.microsoft.com/office/word/2006/wordml" xmlns:wps="http://schemas.microsoft.com/office/word/2010/wordprocessingShape" mc:Ignorable="w14 w15 w16se w16cid w16 w16cex wp14">
   <w:p>
     <w:pPr>
-      <w:pStyle w:val="Header"/>
+      <w:pStyle w:val="Koptekst"/>
       <w:jc w:val="right"/>
     </w:pPr>
     <w:r>
-      <w:t>Mark Dingemanse &amp; Stella Punselie</w:t>
+      <w:t xml:space="preserve">Mark </w:t>
+    </w:r>
+    <w:proofErr w:type="spellStart"/>
+    <w:r>
+      <w:t>Dingemanse</w:t>
+    </w:r>
+    <w:proofErr w:type="spellEnd"/>
+    <w:r>
+      <w:t xml:space="preserve"> &amp; Stella Punselie</w:t>
     </w:r>
   </w:p>
 </w:hdr>
@@ -7612,7 +8068,7 @@
     <w:lsdException w:name="Unresolved Mention" w:semiHidden="1" w:unhideWhenUsed="1"/>
     <w:lsdException w:name="Smart Link" w:semiHidden="1" w:unhideWhenUsed="1"/>
   </w:latentStyles>
-  <w:style w:type="paragraph" w:default="1" w:styleId="Normal">
+  <w:style w:type="paragraph" w:default="1" w:styleId="Standaard">
     <w:name w:val="Normal"/>
     <w:qFormat/>
     <w:rsid w:val="0083211C"/>
@@ -7627,11 +8083,11 @@
       <w:lang w:val="en-GB"/>
     </w:rPr>
   </w:style>
-  <w:style w:type="paragraph" w:styleId="Heading1">
+  <w:style w:type="paragraph" w:styleId="Kop1">
     <w:name w:val="heading 1"/>
-    <w:basedOn w:val="Normal"/>
-    <w:next w:val="Normal"/>
-    <w:link w:val="Heading1Char"/>
+    <w:basedOn w:val="Standaard"/>
+    <w:next w:val="Standaard"/>
+    <w:link w:val="Kop1Char"/>
     <w:uiPriority w:val="99"/>
     <w:qFormat/>
     <w:rsid w:val="0020494D"/>
@@ -7649,11 +8105,11 @@
       <w:szCs w:val="28"/>
     </w:rPr>
   </w:style>
-  <w:style w:type="paragraph" w:styleId="Heading2">
+  <w:style w:type="paragraph" w:styleId="Kop2">
     <w:name w:val="heading 2"/>
-    <w:basedOn w:val="Normal"/>
-    <w:next w:val="BodyText"/>
-    <w:link w:val="Heading2Char"/>
+    <w:basedOn w:val="Standaard"/>
+    <w:next w:val="Plattetekst"/>
+    <w:link w:val="Kop2Char"/>
     <w:uiPriority w:val="99"/>
     <w:qFormat/>
     <w:rsid w:val="00EC392E"/>
@@ -7670,11 +8126,11 @@
       <w:b/>
     </w:rPr>
   </w:style>
-  <w:style w:type="paragraph" w:styleId="Heading3">
+  <w:style w:type="paragraph" w:styleId="Kop3">
     <w:name w:val="heading 3"/>
-    <w:basedOn w:val="Normal"/>
-    <w:next w:val="Normal"/>
-    <w:link w:val="Heading3Char"/>
+    <w:basedOn w:val="Standaard"/>
+    <w:next w:val="Standaard"/>
+    <w:link w:val="Kop3Char"/>
     <w:uiPriority w:val="99"/>
     <w:qFormat/>
     <w:rsid w:val="00EC392E"/>
@@ -7691,11 +8147,11 @@
       <w:b/>
     </w:rPr>
   </w:style>
-  <w:style w:type="paragraph" w:styleId="Heading4">
+  <w:style w:type="paragraph" w:styleId="Kop4">
     <w:name w:val="heading 4"/>
-    <w:basedOn w:val="Normal"/>
-    <w:next w:val="Normal"/>
-    <w:link w:val="Heading4Char"/>
+    <w:basedOn w:val="Standaard"/>
+    <w:next w:val="Standaard"/>
+    <w:link w:val="Kop4Char"/>
     <w:uiPriority w:val="99"/>
     <w:qFormat/>
     <w:rsid w:val="00EC392E"/>
@@ -7713,11 +8169,11 @@
       <w:szCs w:val="20"/>
     </w:rPr>
   </w:style>
-  <w:style w:type="paragraph" w:styleId="Heading5">
+  <w:style w:type="paragraph" w:styleId="Kop5">
     <w:name w:val="heading 5"/>
-    <w:basedOn w:val="Normal"/>
-    <w:next w:val="Normal"/>
-    <w:link w:val="Heading5Char"/>
+    <w:basedOn w:val="Standaard"/>
+    <w:next w:val="Standaard"/>
+    <w:link w:val="Kop5Char"/>
     <w:uiPriority w:val="99"/>
     <w:qFormat/>
     <w:rsid w:val="00EC392E"/>
@@ -7733,11 +8189,11 @@
       <w:szCs w:val="20"/>
     </w:rPr>
   </w:style>
-  <w:style w:type="paragraph" w:styleId="Heading6">
+  <w:style w:type="paragraph" w:styleId="Kop6">
     <w:name w:val="heading 6"/>
-    <w:basedOn w:val="Heading5"/>
-    <w:next w:val="Normal"/>
-    <w:link w:val="Heading6Char"/>
+    <w:basedOn w:val="Kop5"/>
+    <w:next w:val="Standaard"/>
+    <w:link w:val="Kop6Char"/>
     <w:uiPriority w:val="99"/>
     <w:qFormat/>
     <w:rsid w:val="00EC392E"/>
@@ -7749,11 +8205,11 @@
       <w:i/>
     </w:rPr>
   </w:style>
-  <w:style w:type="paragraph" w:styleId="Heading7">
+  <w:style w:type="paragraph" w:styleId="Kop7">
     <w:name w:val="heading 7"/>
-    <w:basedOn w:val="Normal"/>
-    <w:next w:val="Normal"/>
-    <w:link w:val="Heading7Char"/>
+    <w:basedOn w:val="Standaard"/>
+    <w:next w:val="Standaard"/>
+    <w:link w:val="Kop7Char"/>
     <w:uiPriority w:val="99"/>
     <w:qFormat/>
     <w:rsid w:val="00EC392E"/>
@@ -7762,11 +8218,11 @@
       <w:outlineLvl w:val="6"/>
     </w:pPr>
   </w:style>
-  <w:style w:type="paragraph" w:styleId="Heading8">
+  <w:style w:type="paragraph" w:styleId="Kop8">
     <w:name w:val="heading 8"/>
-    <w:basedOn w:val="Normal"/>
-    <w:next w:val="Normal"/>
-    <w:link w:val="Heading8Char"/>
+    <w:basedOn w:val="Standaard"/>
+    <w:next w:val="Standaard"/>
+    <w:link w:val="Kop8Char"/>
     <w:uiPriority w:val="99"/>
     <w:qFormat/>
     <w:rsid w:val="00EC392E"/>
@@ -7779,11 +8235,11 @@
       <w:iCs/>
     </w:rPr>
   </w:style>
-  <w:style w:type="paragraph" w:styleId="Heading9">
+  <w:style w:type="paragraph" w:styleId="Kop9">
     <w:name w:val="heading 9"/>
-    <w:basedOn w:val="Normal"/>
-    <w:next w:val="Normal"/>
-    <w:link w:val="Heading9Char"/>
+    <w:basedOn w:val="Standaard"/>
+    <w:next w:val="Standaard"/>
+    <w:link w:val="Kop9Char"/>
     <w:uiPriority w:val="99"/>
     <w:qFormat/>
     <w:rsid w:val="00EC392E"/>
@@ -7796,13 +8252,13 @@
       <w:szCs w:val="22"/>
     </w:rPr>
   </w:style>
-  <w:style w:type="character" w:default="1" w:styleId="DefaultParagraphFont">
+  <w:style w:type="character" w:default="1" w:styleId="Standaardalinea-lettertype">
     <w:name w:val="Default Paragraph Font"/>
     <w:uiPriority w:val="1"/>
     <w:semiHidden/>
     <w:unhideWhenUsed/>
   </w:style>
-  <w:style w:type="table" w:default="1" w:styleId="TableNormal">
+  <w:style w:type="table" w:default="1" w:styleId="Standaardtabel">
     <w:name w:val="Normal Table"/>
     <w:uiPriority w:val="99"/>
     <w:semiHidden/>
@@ -7817,15 +8273,15 @@
       </w:tblCellMar>
     </w:tblPr>
   </w:style>
-  <w:style w:type="numbering" w:default="1" w:styleId="NoList">
+  <w:style w:type="numbering" w:default="1" w:styleId="Geenlijst">
     <w:name w:val="No List"/>
     <w:uiPriority w:val="99"/>
     <w:semiHidden/>
     <w:unhideWhenUsed/>
   </w:style>
-  <w:style w:type="character" w:customStyle="1" w:styleId="Heading1Char">
-    <w:name w:val="Heading 1 Char"/>
-    <w:link w:val="Heading1"/>
+  <w:style w:type="character" w:customStyle="1" w:styleId="Kop1Char">
+    <w:name w:val="Kop 1 Char"/>
+    <w:link w:val="Kop1"/>
     <w:uiPriority w:val="99"/>
     <w:locked/>
     <w:rsid w:val="0020494D"/>
@@ -7837,9 +8293,9 @@
       <w:lang w:val="en-GB"/>
     </w:rPr>
   </w:style>
-  <w:style w:type="character" w:customStyle="1" w:styleId="Heading2Char">
-    <w:name w:val="Heading 2 Char"/>
-    <w:link w:val="Heading2"/>
+  <w:style w:type="character" w:customStyle="1" w:styleId="Kop2Char">
+    <w:name w:val="Kop 2 Char"/>
+    <w:link w:val="Kop2"/>
     <w:uiPriority w:val="99"/>
     <w:locked/>
     <w:rsid w:val="00EC392E"/>
@@ -7851,9 +8307,9 @@
       <w:lang w:val="en-GB"/>
     </w:rPr>
   </w:style>
-  <w:style w:type="character" w:customStyle="1" w:styleId="Heading3Char">
-    <w:name w:val="Heading 3 Char"/>
-    <w:link w:val="Heading3"/>
+  <w:style w:type="character" w:customStyle="1" w:styleId="Kop3Char">
+    <w:name w:val="Kop 3 Char"/>
+    <w:link w:val="Kop3"/>
     <w:uiPriority w:val="99"/>
     <w:locked/>
     <w:rsid w:val="00EC392E"/>
@@ -7865,9 +8321,9 @@
       <w:lang w:val="en-GB"/>
     </w:rPr>
   </w:style>
-  <w:style w:type="character" w:customStyle="1" w:styleId="Heading4Char">
-    <w:name w:val="Heading 4 Char"/>
-    <w:link w:val="Heading4"/>
+  <w:style w:type="character" w:customStyle="1" w:styleId="Kop4Char">
+    <w:name w:val="Kop 4 Char"/>
+    <w:link w:val="Kop4"/>
     <w:uiPriority w:val="99"/>
     <w:locked/>
     <w:rsid w:val="00EC392E"/>
@@ -7880,9 +8336,9 @@
       <w:lang w:val="en-GB"/>
     </w:rPr>
   </w:style>
-  <w:style w:type="character" w:customStyle="1" w:styleId="Heading5Char">
-    <w:name w:val="Heading 5 Char"/>
-    <w:link w:val="Heading5"/>
+  <w:style w:type="character" w:customStyle="1" w:styleId="Kop5Char">
+    <w:name w:val="Kop 5 Char"/>
+    <w:link w:val="Kop5"/>
     <w:uiPriority w:val="99"/>
     <w:locked/>
     <w:rsid w:val="00EC392E"/>
@@ -7896,9 +8352,9 @@
       <w:lang w:val="en-GB"/>
     </w:rPr>
   </w:style>
-  <w:style w:type="character" w:customStyle="1" w:styleId="Heading6Char">
-    <w:name w:val="Heading 6 Char"/>
-    <w:link w:val="Heading6"/>
+  <w:style w:type="character" w:customStyle="1" w:styleId="Kop6Char">
+    <w:name w:val="Kop 6 Char"/>
+    <w:link w:val="Kop6"/>
     <w:uiPriority w:val="99"/>
     <w:locked/>
     <w:rsid w:val="00EC392E"/>
@@ -7912,9 +8368,9 @@
       <w:lang w:val="en-GB"/>
     </w:rPr>
   </w:style>
-  <w:style w:type="character" w:customStyle="1" w:styleId="Heading7Char">
-    <w:name w:val="Heading 7 Char"/>
-    <w:link w:val="Heading7"/>
+  <w:style w:type="character" w:customStyle="1" w:styleId="Kop7Char">
+    <w:name w:val="Kop 7 Char"/>
+    <w:link w:val="Kop7"/>
     <w:uiPriority w:val="99"/>
     <w:locked/>
     <w:rsid w:val="00EC392E"/>
@@ -7925,9 +8381,9 @@
       <w:lang w:val="en-GB"/>
     </w:rPr>
   </w:style>
-  <w:style w:type="character" w:customStyle="1" w:styleId="Heading8Char">
-    <w:name w:val="Heading 8 Char"/>
-    <w:link w:val="Heading8"/>
+  <w:style w:type="character" w:customStyle="1" w:styleId="Kop8Char">
+    <w:name w:val="Kop 8 Char"/>
+    <w:link w:val="Kop8"/>
     <w:uiPriority w:val="99"/>
     <w:locked/>
     <w:rsid w:val="00EC392E"/>
@@ -7940,9 +8396,9 @@
       <w:lang w:val="en-GB"/>
     </w:rPr>
   </w:style>
-  <w:style w:type="character" w:customStyle="1" w:styleId="Heading9Char">
-    <w:name w:val="Heading 9 Char"/>
-    <w:link w:val="Heading9"/>
+  <w:style w:type="character" w:customStyle="1" w:styleId="Kop9Char">
+    <w:name w:val="Kop 9 Char"/>
+    <w:link w:val="Kop9"/>
     <w:uiPriority w:val="99"/>
     <w:locked/>
     <w:rsid w:val="00EC392E"/>
@@ -7951,9 +8407,9 @@
       <w:lang w:val="en-GB"/>
     </w:rPr>
   </w:style>
-  <w:style w:type="table" w:styleId="TableGrid">
+  <w:style w:type="table" w:styleId="Tabelraster">
     <w:name w:val="Table Grid"/>
-    <w:basedOn w:val="TableNormal"/>
+    <w:basedOn w:val="Standaardtabel"/>
     <w:uiPriority w:val="99"/>
     <w:rsid w:val="00EC392E"/>
     <w:pPr>
@@ -7995,10 +8451,10 @@
       <w:noProof/>
     </w:rPr>
   </w:style>
-  <w:style w:type="paragraph" w:styleId="FootnoteText">
+  <w:style w:type="paragraph" w:styleId="Voetnoottekst">
     <w:name w:val="footnote text"/>
-    <w:basedOn w:val="Normal"/>
-    <w:link w:val="FootnoteTextChar1"/>
+    <w:basedOn w:val="Standaard"/>
+    <w:link w:val="VoetnoottekstChar"/>
     <w:uiPriority w:val="99"/>
     <w:semiHidden/>
     <w:rsid w:val="00EC392E"/>
@@ -8022,7 +8478,7 @@
       <w:lang w:val="en-GB"/>
     </w:rPr>
   </w:style>
-  <w:style w:type="character" w:styleId="FootnoteReference">
+  <w:style w:type="character" w:styleId="Voetnootmarkering">
     <w:name w:val="footnote reference"/>
     <w:uiPriority w:val="99"/>
     <w:semiHidden/>
@@ -8032,10 +8488,10 @@
       <w:vertAlign w:val="superscript"/>
     </w:rPr>
   </w:style>
-  <w:style w:type="paragraph" w:styleId="Header">
+  <w:style w:type="paragraph" w:styleId="Koptekst">
     <w:name w:val="header"/>
-    <w:basedOn w:val="Normal"/>
-    <w:link w:val="HeaderChar"/>
+    <w:basedOn w:val="Standaard"/>
+    <w:link w:val="KoptekstChar"/>
     <w:uiPriority w:val="99"/>
     <w:semiHidden/>
     <w:rsid w:val="00EC392E"/>
@@ -8048,9 +8504,9 @@
       <w:sz w:val="16"/>
     </w:rPr>
   </w:style>
-  <w:style w:type="character" w:customStyle="1" w:styleId="HeaderChar">
-    <w:name w:val="Header Char"/>
-    <w:link w:val="Header"/>
+  <w:style w:type="character" w:customStyle="1" w:styleId="KoptekstChar">
+    <w:name w:val="Koptekst Char"/>
+    <w:link w:val="Koptekst"/>
     <w:uiPriority w:val="99"/>
     <w:semiHidden/>
     <w:locked/>
@@ -8062,10 +8518,10 @@
       <w:lang w:val="en-GB"/>
     </w:rPr>
   </w:style>
-  <w:style w:type="paragraph" w:styleId="Footer">
+  <w:style w:type="paragraph" w:styleId="Voettekst">
     <w:name w:val="footer"/>
-    <w:basedOn w:val="Normal"/>
-    <w:link w:val="FooterChar"/>
+    <w:basedOn w:val="Standaard"/>
+    <w:link w:val="VoettekstChar"/>
     <w:uiPriority w:val="99"/>
     <w:semiHidden/>
     <w:rsid w:val="00EC392E"/>
@@ -8076,9 +8532,9 @@
       </w:tabs>
     </w:pPr>
   </w:style>
-  <w:style w:type="character" w:customStyle="1" w:styleId="FooterChar">
-    <w:name w:val="Footer Char"/>
-    <w:link w:val="Footer"/>
+  <w:style w:type="character" w:customStyle="1" w:styleId="VoettekstChar">
+    <w:name w:val="Voettekst Char"/>
+    <w:link w:val="Voettekst"/>
     <w:uiPriority w:val="99"/>
     <w:semiHidden/>
     <w:locked/>
@@ -8090,7 +8546,7 @@
       <w:lang w:val="en-GB"/>
     </w:rPr>
   </w:style>
-  <w:style w:type="character" w:styleId="PageNumber">
+  <w:style w:type="character" w:styleId="Paginanummer">
     <w:name w:val="page number"/>
     <w:uiPriority w:val="99"/>
     <w:semiHidden/>
@@ -8099,10 +8555,10 @@
       <w:rFonts w:cs="Times New Roman"/>
     </w:rPr>
   </w:style>
-  <w:style w:type="paragraph" w:styleId="TOC2">
+  <w:style w:type="paragraph" w:styleId="Inhopg2">
     <w:name w:val="toc 2"/>
-    <w:basedOn w:val="Normal"/>
-    <w:next w:val="Normal"/>
+    <w:basedOn w:val="Standaard"/>
+    <w:next w:val="Standaard"/>
     <w:uiPriority w:val="99"/>
     <w:semiHidden/>
     <w:rsid w:val="00EC392E"/>
@@ -8120,10 +8576,10 @@
       <w:szCs w:val="20"/>
     </w:rPr>
   </w:style>
-  <w:style w:type="paragraph" w:styleId="TOC1">
+  <w:style w:type="paragraph" w:styleId="Inhopg1">
     <w:name w:val="toc 1"/>
-    <w:basedOn w:val="Normal"/>
-    <w:next w:val="Normal"/>
+    <w:basedOn w:val="Standaard"/>
+    <w:next w:val="Standaard"/>
     <w:uiPriority w:val="99"/>
     <w:semiHidden/>
     <w:rsid w:val="00EC392E"/>
@@ -8142,10 +8598,10 @@
       <w:szCs w:val="20"/>
     </w:rPr>
   </w:style>
-  <w:style w:type="paragraph" w:styleId="TOC3">
+  <w:style w:type="paragraph" w:styleId="Inhopg3">
     <w:name w:val="toc 3"/>
-    <w:basedOn w:val="TOC2"/>
-    <w:next w:val="Normal"/>
+    <w:basedOn w:val="Inhopg2"/>
+    <w:next w:val="Standaard"/>
     <w:uiPriority w:val="99"/>
     <w:semiHidden/>
     <w:rsid w:val="00EC392E"/>
@@ -8165,7 +8621,7 @@
   </w:style>
   <w:style w:type="paragraph" w:customStyle="1" w:styleId="Emphasizedtext">
     <w:name w:val="Emphasized text"/>
-    <w:basedOn w:val="Normal"/>
+    <w:basedOn w:val="Standaard"/>
     <w:uiPriority w:val="99"/>
     <w:semiHidden/>
     <w:rsid w:val="00EC392E"/>
@@ -8178,10 +8634,10 @@
       <w:i/>
     </w:rPr>
   </w:style>
-  <w:style w:type="paragraph" w:styleId="Quote">
+  <w:style w:type="paragraph" w:styleId="Citaat">
     <w:name w:val="Quote"/>
-    <w:basedOn w:val="Normal"/>
-    <w:link w:val="QuoteChar"/>
+    <w:basedOn w:val="Standaard"/>
+    <w:link w:val="CitaatChar"/>
     <w:uiPriority w:val="99"/>
     <w:qFormat/>
     <w:rsid w:val="00EC392E"/>
@@ -8195,9 +8651,9 @@
       <w:szCs w:val="18"/>
     </w:rPr>
   </w:style>
-  <w:style w:type="character" w:customStyle="1" w:styleId="QuoteChar">
-    <w:name w:val="Quote Char"/>
-    <w:link w:val="Quote"/>
+  <w:style w:type="character" w:customStyle="1" w:styleId="CitaatChar">
+    <w:name w:val="Citaat Char"/>
+    <w:link w:val="Citaat"/>
     <w:uiPriority w:val="99"/>
     <w:locked/>
     <w:rsid w:val="00EC392E"/>
@@ -8210,7 +8666,7 @@
   </w:style>
   <w:style w:type="paragraph" w:customStyle="1" w:styleId="SiwuEnglishhanging">
     <w:name w:val="Siwu/English (hanging)"/>
-    <w:basedOn w:val="Normal"/>
+    <w:basedOn w:val="Standaard"/>
     <w:uiPriority w:val="99"/>
     <w:semiHidden/>
     <w:rsid w:val="00EC392E"/>
@@ -8223,7 +8679,7 @@
   </w:style>
   <w:style w:type="paragraph" w:customStyle="1" w:styleId="StyleLeft">
     <w:name w:val="Style Left"/>
-    <w:basedOn w:val="Normal"/>
+    <w:basedOn w:val="Standaard"/>
     <w:uiPriority w:val="99"/>
     <w:semiHidden/>
     <w:rsid w:val="00EC392E"/>
@@ -8231,7 +8687,7 @@
       <w:szCs w:val="20"/>
     </w:rPr>
   </w:style>
-  <w:style w:type="character" w:styleId="CommentReference">
+  <w:style w:type="character" w:styleId="Verwijzingopmerking">
     <w:name w:val="annotation reference"/>
     <w:uiPriority w:val="99"/>
     <w:semiHidden/>
@@ -8241,10 +8697,10 @@
       <w:sz w:val="16"/>
     </w:rPr>
   </w:style>
-  <w:style w:type="paragraph" w:styleId="CommentText">
+  <w:style w:type="paragraph" w:styleId="Tekstopmerking">
     <w:name w:val="annotation text"/>
-    <w:basedOn w:val="Normal"/>
-    <w:link w:val="CommentTextChar"/>
+    <w:basedOn w:val="Standaard"/>
+    <w:link w:val="TekstopmerkingChar"/>
     <w:uiPriority w:val="99"/>
     <w:semiHidden/>
     <w:rsid w:val="00EC392E"/>
@@ -8252,9 +8708,9 @@
       <w:szCs w:val="20"/>
     </w:rPr>
   </w:style>
-  <w:style w:type="character" w:customStyle="1" w:styleId="CommentTextChar">
-    <w:name w:val="Comment Text Char"/>
-    <w:link w:val="CommentText"/>
+  <w:style w:type="character" w:customStyle="1" w:styleId="TekstopmerkingChar">
+    <w:name w:val="Tekst opmerking Char"/>
+    <w:link w:val="Tekstopmerking"/>
     <w:uiPriority w:val="99"/>
     <w:semiHidden/>
     <w:locked/>
@@ -8266,11 +8722,11 @@
       <w:lang w:val="en-GB"/>
     </w:rPr>
   </w:style>
-  <w:style w:type="paragraph" w:styleId="CommentSubject">
+  <w:style w:type="paragraph" w:styleId="Onderwerpvanopmerking">
     <w:name w:val="annotation subject"/>
-    <w:basedOn w:val="CommentText"/>
-    <w:next w:val="CommentText"/>
-    <w:link w:val="CommentSubjectChar"/>
+    <w:basedOn w:val="Tekstopmerking"/>
+    <w:next w:val="Tekstopmerking"/>
+    <w:link w:val="OnderwerpvanopmerkingChar"/>
     <w:uiPriority w:val="99"/>
     <w:semiHidden/>
     <w:rsid w:val="00EC392E"/>
@@ -8279,9 +8735,9 @@
       <w:bCs/>
     </w:rPr>
   </w:style>
-  <w:style w:type="character" w:customStyle="1" w:styleId="CommentSubjectChar">
-    <w:name w:val="Comment Subject Char"/>
-    <w:link w:val="CommentSubject"/>
+  <w:style w:type="character" w:customStyle="1" w:styleId="OnderwerpvanopmerkingChar">
+    <w:name w:val="Onderwerp van opmerking Char"/>
+    <w:link w:val="Onderwerpvanopmerking"/>
     <w:uiPriority w:val="99"/>
     <w:semiHidden/>
     <w:locked/>
@@ -8295,10 +8751,10 @@
       <w:lang w:val="en-GB"/>
     </w:rPr>
   </w:style>
-  <w:style w:type="paragraph" w:styleId="BalloonText">
+  <w:style w:type="paragraph" w:styleId="Ballontekst">
     <w:name w:val="Balloon Text"/>
-    <w:basedOn w:val="Normal"/>
-    <w:link w:val="BalloonTextChar"/>
+    <w:basedOn w:val="Standaard"/>
+    <w:link w:val="BallontekstChar"/>
     <w:uiPriority w:val="99"/>
     <w:semiHidden/>
     <w:rsid w:val="00EC392E"/>
@@ -8308,9 +8764,9 @@
       <w:szCs w:val="16"/>
     </w:rPr>
   </w:style>
-  <w:style w:type="character" w:customStyle="1" w:styleId="BalloonTextChar">
-    <w:name w:val="Balloon Text Char"/>
-    <w:link w:val="BalloonText"/>
+  <w:style w:type="character" w:customStyle="1" w:styleId="BallontekstChar">
+    <w:name w:val="Ballontekst Char"/>
+    <w:link w:val="Ballontekst"/>
     <w:uiPriority w:val="99"/>
     <w:semiHidden/>
     <w:locked/>
@@ -8324,7 +8780,7 @@
   </w:style>
   <w:style w:type="paragraph" w:customStyle="1" w:styleId="Metadata">
     <w:name w:val="Metadata"/>
-    <w:basedOn w:val="Normal"/>
+    <w:basedOn w:val="Standaard"/>
     <w:uiPriority w:val="99"/>
     <w:semiHidden/>
     <w:rsid w:val="00EC392E"/>
@@ -8338,7 +8794,7 @@
   </w:style>
   <w:style w:type="paragraph" w:customStyle="1" w:styleId="SiwuEnglishhangingindent">
     <w:name w:val="Siwu/English (hanging indent)"/>
-    <w:basedOn w:val="Normal"/>
+    <w:basedOn w:val="Standaard"/>
     <w:uiPriority w:val="99"/>
     <w:semiHidden/>
     <w:rsid w:val="00EC392E"/>
@@ -8355,7 +8811,7 @@
   </w:style>
   <w:style w:type="paragraph" w:customStyle="1" w:styleId="Ex2">
     <w:name w:val="Ex2"/>
-    <w:basedOn w:val="Normal"/>
+    <w:basedOn w:val="Standaard"/>
     <w:link w:val="Ex2Char"/>
     <w:uiPriority w:val="99"/>
     <w:semiHidden/>
@@ -8366,7 +8822,7 @@
   </w:style>
   <w:style w:type="paragraph" w:customStyle="1" w:styleId="ExNum">
     <w:name w:val="ExNum"/>
-    <w:basedOn w:val="Normal"/>
+    <w:basedOn w:val="Standaard"/>
     <w:link w:val="ExNumChar"/>
     <w:uiPriority w:val="99"/>
     <w:rsid w:val="00EC392E"/>
@@ -8382,7 +8838,7 @@
   </w:style>
   <w:style w:type="paragraph" w:customStyle="1" w:styleId="ExFT">
     <w:name w:val="ExFT"/>
-    <w:basedOn w:val="Normal"/>
+    <w:basedOn w:val="Standaard"/>
     <w:link w:val="ExFTChar"/>
     <w:uiPriority w:val="99"/>
     <w:rsid w:val="00EC392E"/>
@@ -8442,10 +8898,10 @@
       <w:lang w:val="en-GB"/>
     </w:rPr>
   </w:style>
-  <w:style w:type="paragraph" w:styleId="TOC4">
+  <w:style w:type="paragraph" w:styleId="Inhopg4">
     <w:name w:val="toc 4"/>
-    <w:basedOn w:val="Normal"/>
-    <w:next w:val="Normal"/>
+    <w:basedOn w:val="Standaard"/>
+    <w:next w:val="Standaard"/>
     <w:autoRedefine/>
     <w:uiPriority w:val="99"/>
     <w:semiHidden/>
@@ -8458,10 +8914,10 @@
       <w:sz w:val="24"/>
     </w:rPr>
   </w:style>
-  <w:style w:type="paragraph" w:styleId="TOC5">
+  <w:style w:type="paragraph" w:styleId="Inhopg5">
     <w:name w:val="toc 5"/>
-    <w:basedOn w:val="Normal"/>
-    <w:next w:val="Normal"/>
+    <w:basedOn w:val="Standaard"/>
+    <w:next w:val="Standaard"/>
     <w:autoRedefine/>
     <w:uiPriority w:val="99"/>
     <w:semiHidden/>
@@ -8474,10 +8930,10 @@
       <w:sz w:val="24"/>
     </w:rPr>
   </w:style>
-  <w:style w:type="paragraph" w:styleId="TOC6">
+  <w:style w:type="paragraph" w:styleId="Inhopg6">
     <w:name w:val="toc 6"/>
-    <w:basedOn w:val="Normal"/>
-    <w:next w:val="Normal"/>
+    <w:basedOn w:val="Standaard"/>
+    <w:next w:val="Standaard"/>
     <w:autoRedefine/>
     <w:uiPriority w:val="99"/>
     <w:semiHidden/>
@@ -8490,10 +8946,10 @@
       <w:sz w:val="24"/>
     </w:rPr>
   </w:style>
-  <w:style w:type="paragraph" w:styleId="TOC7">
+  <w:style w:type="paragraph" w:styleId="Inhopg7">
     <w:name w:val="toc 7"/>
-    <w:basedOn w:val="Normal"/>
-    <w:next w:val="Normal"/>
+    <w:basedOn w:val="Standaard"/>
+    <w:next w:val="Standaard"/>
     <w:autoRedefine/>
     <w:uiPriority w:val="99"/>
     <w:semiHidden/>
@@ -8506,10 +8962,10 @@
       <w:sz w:val="24"/>
     </w:rPr>
   </w:style>
-  <w:style w:type="paragraph" w:styleId="TOC8">
+  <w:style w:type="paragraph" w:styleId="Inhopg8">
     <w:name w:val="toc 8"/>
-    <w:basedOn w:val="Normal"/>
-    <w:next w:val="Normal"/>
+    <w:basedOn w:val="Standaard"/>
+    <w:next w:val="Standaard"/>
     <w:autoRedefine/>
     <w:uiPriority w:val="99"/>
     <w:semiHidden/>
@@ -8522,10 +8978,10 @@
       <w:sz w:val="24"/>
     </w:rPr>
   </w:style>
-  <w:style w:type="paragraph" w:styleId="TOC9">
+  <w:style w:type="paragraph" w:styleId="Inhopg9">
     <w:name w:val="toc 9"/>
-    <w:basedOn w:val="Normal"/>
-    <w:next w:val="Normal"/>
+    <w:basedOn w:val="Standaard"/>
+    <w:next w:val="Standaard"/>
     <w:autoRedefine/>
     <w:uiPriority w:val="99"/>
     <w:semiHidden/>
@@ -8552,7 +9008,7 @@
   </w:style>
   <w:style w:type="paragraph" w:customStyle="1" w:styleId="ExMultiline">
     <w:name w:val="ExMultiline"/>
-    <w:basedOn w:val="Normal"/>
+    <w:basedOn w:val="Standaard"/>
     <w:uiPriority w:val="99"/>
     <w:semiHidden/>
     <w:rsid w:val="00EC392E"/>
@@ -8565,7 +9021,7 @@
   </w:style>
   <w:style w:type="paragraph" w:customStyle="1" w:styleId="ExOneLine">
     <w:name w:val="ExOneLine"/>
-    <w:basedOn w:val="Normal"/>
+    <w:basedOn w:val="Standaard"/>
     <w:link w:val="ExOneLineChar"/>
     <w:uiPriority w:val="99"/>
     <w:semiHidden/>
@@ -8588,7 +9044,7 @@
   </w:style>
   <w:style w:type="paragraph" w:customStyle="1" w:styleId="Listexamples">
     <w:name w:val="List examples"/>
-    <w:basedOn w:val="Normal"/>
+    <w:basedOn w:val="Standaard"/>
     <w:uiPriority w:val="99"/>
     <w:semiHidden/>
     <w:rsid w:val="00EC392E"/>
@@ -8601,7 +9057,7 @@
   </w:style>
   <w:style w:type="paragraph" w:customStyle="1" w:styleId="Blockquote">
     <w:name w:val="Blockquote"/>
-    <w:basedOn w:val="Normal"/>
+    <w:basedOn w:val="Standaard"/>
     <w:uiPriority w:val="99"/>
     <w:semiHidden/>
     <w:rsid w:val="00EC392E"/>
@@ -8614,7 +9070,7 @@
   </w:style>
   <w:style w:type="paragraph" w:customStyle="1" w:styleId="Example">
     <w:name w:val="Example"/>
-    <w:basedOn w:val="Normal"/>
+    <w:basedOn w:val="Standaard"/>
     <w:link w:val="ExampleChar"/>
     <w:uiPriority w:val="99"/>
     <w:semiHidden/>
@@ -8626,7 +9082,7 @@
   </w:style>
   <w:style w:type="paragraph" w:customStyle="1" w:styleId="Question">
     <w:name w:val="Question"/>
-    <w:basedOn w:val="Normal"/>
+    <w:basedOn w:val="Standaard"/>
     <w:link w:val="QuestionChar"/>
     <w:uiPriority w:val="99"/>
     <w:semiHidden/>
@@ -8656,7 +9112,7 @@
   </w:style>
   <w:style w:type="paragraph" w:customStyle="1" w:styleId="ExampleInterlinear">
     <w:name w:val="Example Interlinear"/>
-    <w:basedOn w:val="Normal"/>
+    <w:basedOn w:val="Standaard"/>
     <w:uiPriority w:val="99"/>
     <w:semiHidden/>
     <w:rsid w:val="00EC392E"/>
@@ -8707,9 +9163,9 @@
       <w:spacing w:after="0"/>
     </w:pPr>
   </w:style>
-  <w:style w:type="paragraph" w:styleId="ListBullet">
+  <w:style w:type="paragraph" w:styleId="Lijstopsomteken">
     <w:name w:val="List Bullet"/>
-    <w:basedOn w:val="Normal"/>
+    <w:basedOn w:val="Standaard"/>
     <w:uiPriority w:val="99"/>
     <w:semiHidden/>
     <w:rsid w:val="00EC392E"/>
@@ -8743,24 +9199,24 @@
   </w:style>
   <w:style w:type="paragraph" w:customStyle="1" w:styleId="Epigraph">
     <w:name w:val="Epigraph"/>
-    <w:basedOn w:val="Normal"/>
+    <w:basedOn w:val="Standaard"/>
     <w:uiPriority w:val="99"/>
     <w:rsid w:val="00EC392E"/>
     <w:pPr>
       <w:ind w:left="720"/>
     </w:pPr>
   </w:style>
-  <w:style w:type="paragraph" w:customStyle="1" w:styleId="Standaardtabel">
+  <w:style w:type="paragraph" w:customStyle="1" w:styleId="Standaardtabel0">
     <w:name w:val="Standaard (tabel)"/>
-    <w:basedOn w:val="Normal"/>
-    <w:uiPriority w:val="99"/>
-    <w:semiHidden/>
-    <w:rsid w:val="00EC392E"/>
-  </w:style>
-  <w:style w:type="paragraph" w:styleId="Caption">
+    <w:basedOn w:val="Standaard"/>
+    <w:uiPriority w:val="99"/>
+    <w:semiHidden/>
+    <w:rsid w:val="00EC392E"/>
+  </w:style>
+  <w:style w:type="paragraph" w:styleId="Bijschrift">
     <w:name w:val="caption"/>
-    <w:basedOn w:val="Normal"/>
-    <w:next w:val="Normal"/>
+    <w:basedOn w:val="Standaard"/>
+    <w:next w:val="Standaard"/>
     <w:uiPriority w:val="99"/>
     <w:qFormat/>
     <w:rsid w:val="00EC392E"/>
@@ -8776,7 +9232,7 @@
   </w:style>
   <w:style w:type="paragraph" w:customStyle="1" w:styleId="References">
     <w:name w:val="References"/>
-    <w:basedOn w:val="Normal"/>
+    <w:basedOn w:val="Standaard"/>
     <w:uiPriority w:val="99"/>
     <w:rsid w:val="00EC392E"/>
     <w:pPr>
@@ -8829,7 +9285,7 @@
   </w:style>
   <w:style w:type="paragraph" w:customStyle="1" w:styleId="ExtractLine">
     <w:name w:val="Extract Line"/>
-    <w:basedOn w:val="Normal"/>
+    <w:basedOn w:val="Standaard"/>
     <w:uiPriority w:val="99"/>
     <w:semiHidden/>
     <w:rsid w:val="00EC392E"/>
@@ -8842,7 +9298,7 @@
   </w:style>
   <w:style w:type="paragraph" w:customStyle="1" w:styleId="Extractcaption">
     <w:name w:val="Extract caption"/>
-    <w:basedOn w:val="Caption"/>
+    <w:basedOn w:val="Bijschrift"/>
     <w:uiPriority w:val="99"/>
     <w:rsid w:val="00EC392E"/>
     <w:pPr>
@@ -8878,7 +9334,7 @@
   </w:style>
   <w:style w:type="paragraph" w:customStyle="1" w:styleId="Extractsingleline">
     <w:name w:val="Extract single line"/>
-    <w:basedOn w:val="Normal"/>
+    <w:basedOn w:val="Standaard"/>
     <w:link w:val="ExtractsinglelineChar"/>
     <w:uiPriority w:val="99"/>
     <w:rsid w:val="00EC392E"/>
@@ -8926,7 +9382,7 @@
   </w:style>
   <w:style w:type="paragraph" w:customStyle="1" w:styleId="Body">
     <w:name w:val="Body"/>
-    <w:next w:val="Normal"/>
+    <w:next w:val="Standaard"/>
     <w:link w:val="BodyCharChar"/>
     <w:uiPriority w:val="99"/>
     <w:semiHidden/>
@@ -8964,7 +9420,7 @@
     <w:uiPriority w:val="99"/>
     <w:rsid w:val="00EC392E"/>
   </w:style>
-  <w:style w:type="character" w:styleId="Emphasis">
+  <w:style w:type="character" w:styleId="Nadruk">
     <w:name w:val="Emphasis"/>
     <w:uiPriority w:val="99"/>
     <w:qFormat/>
@@ -8974,7 +9430,7 @@
       <w:i/>
     </w:rPr>
   </w:style>
-  <w:style w:type="character" w:styleId="EndnoteReference">
+  <w:style w:type="character" w:styleId="Eindnootmarkering">
     <w:name w:val="endnote reference"/>
     <w:uiPriority w:val="99"/>
     <w:semiHidden/>
@@ -8986,7 +9442,7 @@
   </w:style>
   <w:style w:type="paragraph" w:customStyle="1" w:styleId="ExFreetranslation">
     <w:name w:val="Ex: Free translation"/>
-    <w:basedOn w:val="Normal"/>
+    <w:basedOn w:val="Standaard"/>
     <w:uiPriority w:val="99"/>
     <w:semiHidden/>
     <w:rsid w:val="00EC392E"/>
@@ -9066,7 +9522,7 @@
   </w:style>
   <w:style w:type="paragraph" w:customStyle="1" w:styleId="LDLTFootnoteText">
     <w:name w:val="LDLT Footnote Text"/>
-    <w:basedOn w:val="Normal"/>
+    <w:basedOn w:val="Standaard"/>
     <w:uiPriority w:val="99"/>
     <w:semiHidden/>
     <w:rsid w:val="00EC392E"/>
@@ -9080,7 +9536,7 @@
       <w:rFonts w:ascii="Times" w:hAnsi="Times"/>
     </w:rPr>
   </w:style>
-  <w:style w:type="character" w:styleId="LineNumber">
+  <w:style w:type="character" w:styleId="Regelnummer">
     <w:name w:val="line number"/>
     <w:uiPriority w:val="99"/>
     <w:semiHidden/>
@@ -9114,9 +9570,9 @@
       <w:sz w:val="22"/>
     </w:rPr>
   </w:style>
-  <w:style w:type="table" w:styleId="TableList3">
+  <w:style w:type="table" w:styleId="Tabellijst3">
     <w:name w:val="Table List 3"/>
-    <w:basedOn w:val="TableNormal"/>
+    <w:basedOn w:val="Standaardtabel"/>
     <w:uiPriority w:val="99"/>
     <w:semiHidden/>
     <w:rsid w:val="00EC392E"/>
@@ -9180,7 +9636,7 @@
   </w:style>
   <w:style w:type="paragraph" w:customStyle="1" w:styleId="Extractsinglelinewithspaceafter">
     <w:name w:val="Extract single line (with space after)"/>
-    <w:basedOn w:val="Normal"/>
+    <w:basedOn w:val="Standaard"/>
     <w:link w:val="ExtractsinglelinewithspaceafterChar"/>
     <w:uiPriority w:val="99"/>
     <w:rsid w:val="00EC392E"/>
@@ -9235,7 +9691,7 @@
   </w:style>
   <w:style w:type="paragraph" w:customStyle="1" w:styleId="DataCaption">
     <w:name w:val="Data Caption"/>
-    <w:basedOn w:val="Caption"/>
+    <w:basedOn w:val="Bijschrift"/>
     <w:link w:val="DataCaptionChar"/>
     <w:uiPriority w:val="99"/>
     <w:rsid w:val="00EC392E"/>
@@ -9263,11 +9719,11 @@
       <w:szCs w:val="20"/>
     </w:rPr>
   </w:style>
-  <w:style w:type="paragraph" w:styleId="BodyText">
+  <w:style w:type="paragraph" w:styleId="Plattetekst">
     <w:name w:val="Body Text"/>
-    <w:basedOn w:val="Normal"/>
-    <w:next w:val="BodyTextIndent"/>
-    <w:link w:val="BodyTextChar"/>
+    <w:basedOn w:val="Standaard"/>
+    <w:next w:val="Plattetekstinspringen"/>
+    <w:link w:val="PlattetekstChar"/>
     <w:uiPriority w:val="99"/>
     <w:rsid w:val="00EC392E"/>
     <w:pPr>
@@ -9275,9 +9731,9 @@
       <w:jc w:val="both"/>
     </w:pPr>
   </w:style>
-  <w:style w:type="character" w:customStyle="1" w:styleId="BodyTextChar">
-    <w:name w:val="Body Text Char"/>
-    <w:link w:val="BodyText"/>
+  <w:style w:type="character" w:customStyle="1" w:styleId="PlattetekstChar">
+    <w:name w:val="Platte tekst Char"/>
+    <w:link w:val="Plattetekst"/>
     <w:uiPriority w:val="99"/>
     <w:locked/>
     <w:rsid w:val="00EC392E"/>
@@ -9288,7 +9744,7 @@
       <w:lang w:val="en-GB"/>
     </w:rPr>
   </w:style>
-  <w:style w:type="character" w:styleId="FollowedHyperlink">
+  <w:style w:type="character" w:styleId="GevolgdeHyperlink">
     <w:name w:val="FollowedHyperlink"/>
     <w:uiPriority w:val="99"/>
     <w:rsid w:val="00EC392E"/>
@@ -9298,9 +9754,9 @@
       <w:u w:val="single"/>
     </w:rPr>
   </w:style>
-  <w:style w:type="paragraph" w:styleId="NormalWeb">
+  <w:style w:type="paragraph" w:styleId="Normaalweb">
     <w:name w:val="Normal (Web)"/>
-    <w:basedOn w:val="Normal"/>
+    <w:basedOn w:val="Standaard"/>
     <w:uiPriority w:val="99"/>
     <w:semiHidden/>
     <w:rsid w:val="00EC392E"/>
@@ -9314,7 +9770,7 @@
   </w:style>
   <w:style w:type="paragraph" w:customStyle="1" w:styleId="Reference">
     <w:name w:val="Reference"/>
-    <w:basedOn w:val="Normal"/>
+    <w:basedOn w:val="Standaard"/>
     <w:uiPriority w:val="99"/>
     <w:rsid w:val="00EC392E"/>
     <w:pPr>
@@ -9328,10 +9784,10 @@
       <w:lang w:val="en-US"/>
     </w:rPr>
   </w:style>
-  <w:style w:type="paragraph" w:styleId="BodyTextIndent">
+  <w:style w:type="paragraph" w:styleId="Plattetekstinspringen">
     <w:name w:val="Body Text Indent"/>
-    <w:basedOn w:val="Normal"/>
-    <w:link w:val="BodyTextIndentChar"/>
+    <w:basedOn w:val="Standaard"/>
+    <w:link w:val="PlattetekstinspringenChar"/>
     <w:uiPriority w:val="99"/>
     <w:rsid w:val="00EC392E"/>
     <w:pPr>
@@ -9340,9 +9796,9 @@
       <w:jc w:val="both"/>
     </w:pPr>
   </w:style>
-  <w:style w:type="character" w:customStyle="1" w:styleId="BodyTextIndentChar">
-    <w:name w:val="Body Text Indent Char"/>
-    <w:link w:val="BodyTextIndent"/>
+  <w:style w:type="character" w:customStyle="1" w:styleId="PlattetekstinspringenChar">
+    <w:name w:val="Platte tekst inspringen Char"/>
+    <w:link w:val="Plattetekstinspringen"/>
     <w:uiPriority w:val="99"/>
     <w:locked/>
     <w:rsid w:val="00EC392E"/>
@@ -9380,7 +9836,7 @@
   </w:style>
   <w:style w:type="paragraph" w:customStyle="1" w:styleId="Examplenumberedparagraph">
     <w:name w:val="Example numbered (paragraph)"/>
-    <w:basedOn w:val="Normal"/>
+    <w:basedOn w:val="Standaard"/>
     <w:uiPriority w:val="99"/>
     <w:semiHidden/>
     <w:rsid w:val="00EC392E"/>
@@ -9393,7 +9849,7 @@
   </w:style>
   <w:style w:type="paragraph" w:customStyle="1" w:styleId="PartHeading">
     <w:name w:val="Part Heading"/>
-    <w:basedOn w:val="Normal"/>
+    <w:basedOn w:val="Standaard"/>
     <w:uiPriority w:val="99"/>
     <w:rsid w:val="00EC392E"/>
     <w:pPr>
@@ -9410,10 +9866,10 @@
       <w:szCs w:val="40"/>
     </w:rPr>
   </w:style>
-  <w:style w:type="paragraph" w:styleId="TableofFigures">
+  <w:style w:type="paragraph" w:styleId="Lijstmetafbeeldingen">
     <w:name w:val="table of figures"/>
-    <w:basedOn w:val="Normal"/>
-    <w:next w:val="Normal"/>
+    <w:basedOn w:val="Standaard"/>
+    <w:next w:val="Standaard"/>
     <w:uiPriority w:val="99"/>
     <w:semiHidden/>
     <w:rsid w:val="00EC392E"/>
@@ -9450,7 +9906,7 @@
   </w:style>
   <w:style w:type="paragraph" w:customStyle="1" w:styleId="Dirge">
     <w:name w:val="Dirge"/>
-    <w:basedOn w:val="Normal"/>
+    <w:basedOn w:val="Standaard"/>
     <w:uiPriority w:val="99"/>
     <w:rsid w:val="00EC392E"/>
     <w:pPr>
@@ -9487,7 +9943,7 @@
       <w:lang w:val="en-GB" w:eastAsia="en-US"/>
     </w:rPr>
   </w:style>
-  <w:style w:type="character" w:styleId="HTMLAcronym">
+  <w:style w:type="character" w:styleId="HTML-acroniem">
     <w:name w:val="HTML Acronym"/>
     <w:uiPriority w:val="99"/>
     <w:semiHidden/>
@@ -9496,10 +9952,10 @@
       <w:rFonts w:cs="Times New Roman"/>
     </w:rPr>
   </w:style>
-  <w:style w:type="paragraph" w:styleId="HTMLAddress">
+  <w:style w:type="paragraph" w:styleId="HTML-adres">
     <w:name w:val="HTML Address"/>
-    <w:basedOn w:val="Normal"/>
-    <w:link w:val="HTMLAddressChar"/>
+    <w:basedOn w:val="Standaard"/>
+    <w:link w:val="HTML-adresChar"/>
     <w:uiPriority w:val="99"/>
     <w:semiHidden/>
     <w:rsid w:val="00EC392E"/>
@@ -9508,9 +9964,9 @@
       <w:iCs/>
     </w:rPr>
   </w:style>
-  <w:style w:type="character" w:customStyle="1" w:styleId="HTMLAddressChar">
-    <w:name w:val="HTML Address Char"/>
-    <w:link w:val="HTMLAddress"/>
+  <w:style w:type="character" w:customStyle="1" w:styleId="HTML-adresChar">
+    <w:name w:val="HTML-adres Char"/>
+    <w:link w:val="HTML-adres"/>
     <w:uiPriority w:val="99"/>
     <w:semiHidden/>
     <w:locked/>
@@ -9524,7 +9980,7 @@
       <w:lang w:val="en-GB"/>
     </w:rPr>
   </w:style>
-  <w:style w:type="character" w:styleId="HTMLCite">
+  <w:style w:type="character" w:styleId="HTML-citaat">
     <w:name w:val="HTML Cite"/>
     <w:uiPriority w:val="99"/>
     <w:semiHidden/>
@@ -9554,7 +10010,7 @@
       <w:i/>
     </w:rPr>
   </w:style>
-  <w:style w:type="character" w:styleId="HTMLKeyboard">
+  <w:style w:type="character" w:styleId="HTML-toetsenbord">
     <w:name w:val="HTML Keyboard"/>
     <w:uiPriority w:val="99"/>
     <w:semiHidden/>
@@ -9564,10 +10020,10 @@
       <w:sz w:val="20"/>
     </w:rPr>
   </w:style>
-  <w:style w:type="paragraph" w:styleId="HTMLPreformatted">
+  <w:style w:type="paragraph" w:styleId="HTML-voorafopgemaakt">
     <w:name w:val="HTML Preformatted"/>
-    <w:basedOn w:val="Normal"/>
-    <w:link w:val="HTMLPreformattedChar"/>
+    <w:basedOn w:val="Standaard"/>
+    <w:link w:val="HTML-voorafopgemaaktChar"/>
     <w:uiPriority w:val="99"/>
     <w:semiHidden/>
     <w:rsid w:val="00EC392E"/>
@@ -9576,9 +10032,9 @@
       <w:szCs w:val="20"/>
     </w:rPr>
   </w:style>
-  <w:style w:type="character" w:customStyle="1" w:styleId="HTMLPreformattedChar">
-    <w:name w:val="HTML Preformatted Char"/>
-    <w:link w:val="HTMLPreformatted"/>
+  <w:style w:type="character" w:customStyle="1" w:styleId="HTML-voorafopgemaaktChar">
+    <w:name w:val="HTML - vooraf opgemaakt Char"/>
+    <w:link w:val="HTML-voorafopgemaakt"/>
     <w:uiPriority w:val="99"/>
     <w:semiHidden/>
     <w:locked/>
@@ -9590,7 +10046,7 @@
       <w:lang w:val="en-GB"/>
     </w:rPr>
   </w:style>
-  <w:style w:type="character" w:styleId="HTMLSample">
+  <w:style w:type="character" w:styleId="HTML-voorbeeld">
     <w:name w:val="HTML Sample"/>
     <w:uiPriority w:val="99"/>
     <w:semiHidden/>
@@ -9599,7 +10055,7 @@
       <w:rFonts w:ascii="Courier New" w:hAnsi="Courier New" w:cs="Times New Roman"/>
     </w:rPr>
   </w:style>
-  <w:style w:type="character" w:styleId="HTMLTypewriter">
+  <w:style w:type="character" w:styleId="HTML-schrijfmachine">
     <w:name w:val="HTML Typewriter"/>
     <w:uiPriority w:val="99"/>
     <w:semiHidden/>
@@ -9621,7 +10077,7 @@
   </w:style>
   <w:style w:type="paragraph" w:customStyle="1" w:styleId="Line">
     <w:name w:val="Line"/>
-    <w:basedOn w:val="Normal"/>
+    <w:basedOn w:val="Standaard"/>
     <w:uiPriority w:val="99"/>
     <w:rsid w:val="00EC392E"/>
     <w:pPr>
@@ -9641,9 +10097,9 @@
       <w:lang w:val="is-IS"/>
     </w:rPr>
   </w:style>
-  <w:style w:type="paragraph" w:styleId="List">
+  <w:style w:type="paragraph" w:styleId="Lijst">
     <w:name w:val="List"/>
-    <w:basedOn w:val="Normal"/>
+    <w:basedOn w:val="Standaard"/>
     <w:uiPriority w:val="99"/>
     <w:semiHidden/>
     <w:rsid w:val="00EC392E"/>
@@ -9651,9 +10107,9 @@
       <w:ind w:left="283" w:hanging="283"/>
     </w:pPr>
   </w:style>
-  <w:style w:type="paragraph" w:styleId="List2">
+  <w:style w:type="paragraph" w:styleId="Lijst2">
     <w:name w:val="List 2"/>
-    <w:basedOn w:val="Normal"/>
+    <w:basedOn w:val="Standaard"/>
     <w:uiPriority w:val="99"/>
     <w:semiHidden/>
     <w:rsid w:val="00EC392E"/>
@@ -9661,9 +10117,9 @@
       <w:ind w:left="566" w:hanging="283"/>
     </w:pPr>
   </w:style>
-  <w:style w:type="paragraph" w:styleId="ListBullet2">
+  <w:style w:type="paragraph" w:styleId="Lijstopsomteken2">
     <w:name w:val="List Bullet 2"/>
-    <w:basedOn w:val="Normal"/>
+    <w:basedOn w:val="Standaard"/>
     <w:autoRedefine/>
     <w:uiPriority w:val="99"/>
     <w:semiHidden/>
@@ -9679,7 +10135,7 @@
       <w:lang w:val="en-US"/>
     </w:rPr>
   </w:style>
-  <w:style w:type="character" w:styleId="Strong">
+  <w:style w:type="character" w:styleId="Zwaar">
     <w:name w:val="Strong"/>
     <w:uiPriority w:val="99"/>
     <w:qFormat/>
@@ -9691,7 +10147,7 @@
   </w:style>
   <w:style w:type="paragraph" w:customStyle="1" w:styleId="StyleBodyTextBold">
     <w:name w:val="Style Body Text + Bold"/>
-    <w:basedOn w:val="BodyText"/>
+    <w:basedOn w:val="Plattetekst"/>
     <w:link w:val="StyleBodyTextBoldChar"/>
     <w:uiPriority w:val="99"/>
     <w:semiHidden/>
@@ -9704,9 +10160,9 @@
       <w:bCs/>
     </w:rPr>
   </w:style>
-  <w:style w:type="paragraph" w:styleId="BlockText">
+  <w:style w:type="paragraph" w:styleId="Bloktekst">
     <w:name w:val="Block Text"/>
-    <w:basedOn w:val="Normal"/>
+    <w:basedOn w:val="Standaard"/>
     <w:uiPriority w:val="99"/>
     <w:semiHidden/>
     <w:rsid w:val="00EC392E"/>
@@ -9714,10 +10170,10 @@
       <w:ind w:left="1440" w:right="1440"/>
     </w:pPr>
   </w:style>
-  <w:style w:type="paragraph" w:styleId="BodyText2">
+  <w:style w:type="paragraph" w:styleId="Plattetekst2">
     <w:name w:val="Body Text 2"/>
-    <w:basedOn w:val="Normal"/>
-    <w:link w:val="BodyText2Char"/>
+    <w:basedOn w:val="Standaard"/>
+    <w:link w:val="Plattetekst2Char"/>
     <w:uiPriority w:val="99"/>
     <w:semiHidden/>
     <w:rsid w:val="00EC392E"/>
@@ -9725,9 +10181,9 @@
       <w:spacing w:line="480" w:lineRule="auto"/>
     </w:pPr>
   </w:style>
-  <w:style w:type="character" w:customStyle="1" w:styleId="BodyText2Char">
-    <w:name w:val="Body Text 2 Char"/>
-    <w:link w:val="BodyText2"/>
+  <w:style w:type="character" w:customStyle="1" w:styleId="Plattetekst2Char">
+    <w:name w:val="Platte tekst 2 Char"/>
+    <w:link w:val="Plattetekst2"/>
     <w:uiPriority w:val="99"/>
     <w:semiHidden/>
     <w:locked/>
@@ -9739,10 +10195,10 @@
       <w:lang w:val="en-GB"/>
     </w:rPr>
   </w:style>
-  <w:style w:type="paragraph" w:styleId="BodyText3">
+  <w:style w:type="paragraph" w:styleId="Plattetekst3">
     <w:name w:val="Body Text 3"/>
-    <w:basedOn w:val="Normal"/>
-    <w:link w:val="BodyText3Char"/>
+    <w:basedOn w:val="Standaard"/>
+    <w:link w:val="Plattetekst3Char"/>
     <w:uiPriority w:val="99"/>
     <w:semiHidden/>
     <w:rsid w:val="00EC392E"/>
@@ -9751,9 +10207,9 @@
       <w:szCs w:val="16"/>
     </w:rPr>
   </w:style>
-  <w:style w:type="character" w:customStyle="1" w:styleId="BodyText3Char">
-    <w:name w:val="Body Text 3 Char"/>
-    <w:link w:val="BodyText3"/>
+  <w:style w:type="character" w:customStyle="1" w:styleId="Plattetekst3Char">
+    <w:name w:val="Platte tekst 3 Char"/>
+    <w:link w:val="Plattetekst3"/>
     <w:uiPriority w:val="99"/>
     <w:semiHidden/>
     <w:locked/>
@@ -9765,10 +10221,10 @@
       <w:lang w:val="en-GB"/>
     </w:rPr>
   </w:style>
-  <w:style w:type="paragraph" w:styleId="BodyTextFirstIndent">
+  <w:style w:type="paragraph" w:styleId="Platteteksteersteinspringing">
     <w:name w:val="Body Text First Indent"/>
-    <w:basedOn w:val="BodyText"/>
-    <w:link w:val="BodyTextFirstIndentChar"/>
+    <w:basedOn w:val="Plattetekst"/>
+    <w:link w:val="PlatteteksteersteinspringingChar"/>
     <w:uiPriority w:val="99"/>
     <w:semiHidden/>
     <w:rsid w:val="00EC392E"/>
@@ -9777,10 +10233,10 @@
       <w:ind w:firstLine="210"/>
     </w:pPr>
   </w:style>
-  <w:style w:type="character" w:customStyle="1" w:styleId="BodyTextFirstIndentChar">
-    <w:name w:val="Body Text First Indent Char"/>
-    <w:basedOn w:val="BodyTextChar"/>
-    <w:link w:val="BodyTextFirstIndent"/>
+  <w:style w:type="character" w:customStyle="1" w:styleId="PlatteteksteersteinspringingChar">
+    <w:name w:val="Platte tekst eerste inspringing Char"/>
+    <w:basedOn w:val="PlattetekstChar"/>
+    <w:link w:val="Platteteksteersteinspringing"/>
     <w:uiPriority w:val="99"/>
     <w:semiHidden/>
     <w:locked/>
@@ -9792,10 +10248,10 @@
       <w:lang w:val="en-GB"/>
     </w:rPr>
   </w:style>
-  <w:style w:type="paragraph" w:styleId="BodyTextFirstIndent2">
+  <w:style w:type="paragraph" w:styleId="Platteteksteersteinspringing2">
     <w:name w:val="Body Text First Indent 2"/>
-    <w:basedOn w:val="BodyTextIndent"/>
-    <w:link w:val="BodyTextFirstIndent2Char"/>
+    <w:basedOn w:val="Plattetekstinspringen"/>
+    <w:link w:val="Platteteksteersteinspringing2Char"/>
     <w:uiPriority w:val="99"/>
     <w:semiHidden/>
     <w:rsid w:val="00EC392E"/>
@@ -9805,10 +10261,10 @@
       <w:contextualSpacing w:val="0"/>
     </w:pPr>
   </w:style>
-  <w:style w:type="character" w:customStyle="1" w:styleId="BodyTextFirstIndent2Char">
-    <w:name w:val="Body Text First Indent 2 Char"/>
-    <w:basedOn w:val="BodyTextIndentChar"/>
-    <w:link w:val="BodyTextFirstIndent2"/>
+  <w:style w:type="character" w:customStyle="1" w:styleId="Platteteksteersteinspringing2Char">
+    <w:name w:val="Platte tekst eerste inspringing 2 Char"/>
+    <w:basedOn w:val="PlattetekstinspringenChar"/>
+    <w:link w:val="Platteteksteersteinspringing2"/>
     <w:uiPriority w:val="99"/>
     <w:semiHidden/>
     <w:locked/>
@@ -9820,10 +10276,10 @@
       <w:lang w:val="en-GB"/>
     </w:rPr>
   </w:style>
-  <w:style w:type="paragraph" w:styleId="BodyTextIndent2">
+  <w:style w:type="paragraph" w:styleId="Plattetekstinspringen2">
     <w:name w:val="Body Text Indent 2"/>
-    <w:basedOn w:val="Normal"/>
-    <w:link w:val="BodyTextIndent2Char"/>
+    <w:basedOn w:val="Standaard"/>
+    <w:link w:val="Plattetekstinspringen2Char"/>
     <w:uiPriority w:val="99"/>
     <w:semiHidden/>
     <w:rsid w:val="00EC392E"/>
@@ -9832,9 +10288,9 @@
       <w:ind w:left="360"/>
     </w:pPr>
   </w:style>
-  <w:style w:type="character" w:customStyle="1" w:styleId="BodyTextIndent2Char">
-    <w:name w:val="Body Text Indent 2 Char"/>
-    <w:link w:val="BodyTextIndent2"/>
+  <w:style w:type="character" w:customStyle="1" w:styleId="Plattetekstinspringen2Char">
+    <w:name w:val="Platte tekst inspringen 2 Char"/>
+    <w:link w:val="Plattetekstinspringen2"/>
     <w:uiPriority w:val="99"/>
     <w:semiHidden/>
     <w:locked/>
@@ -9846,10 +10302,10 @@
       <w:lang w:val="en-GB"/>
     </w:rPr>
   </w:style>
-  <w:style w:type="paragraph" w:styleId="BodyTextIndent3">
+  <w:style w:type="paragraph" w:styleId="Plattetekstinspringen3">
     <w:name w:val="Body Text Indent 3"/>
-    <w:basedOn w:val="Normal"/>
-    <w:link w:val="BodyTextIndent3Char"/>
+    <w:basedOn w:val="Standaard"/>
+    <w:link w:val="Plattetekstinspringen3Char"/>
     <w:uiPriority w:val="99"/>
     <w:semiHidden/>
     <w:rsid w:val="00EC392E"/>
@@ -9861,9 +10317,9 @@
       <w:szCs w:val="16"/>
     </w:rPr>
   </w:style>
-  <w:style w:type="character" w:customStyle="1" w:styleId="BodyTextIndent3Char">
-    <w:name w:val="Body Text Indent 3 Char"/>
-    <w:link w:val="BodyTextIndent3"/>
+  <w:style w:type="character" w:customStyle="1" w:styleId="Plattetekstinspringen3Char">
+    <w:name w:val="Platte tekst inspringen 3 Char"/>
+    <w:link w:val="Plattetekstinspringen3"/>
     <w:uiPriority w:val="99"/>
     <w:semiHidden/>
     <w:locked/>
@@ -9875,10 +10331,10 @@
       <w:lang w:val="en-GB"/>
     </w:rPr>
   </w:style>
-  <w:style w:type="paragraph" w:styleId="Closing">
+  <w:style w:type="paragraph" w:styleId="Afsluiting">
     <w:name w:val="Closing"/>
-    <w:basedOn w:val="Normal"/>
-    <w:link w:val="ClosingChar"/>
+    <w:basedOn w:val="Standaard"/>
+    <w:link w:val="AfsluitingChar"/>
     <w:uiPriority w:val="99"/>
     <w:semiHidden/>
     <w:rsid w:val="00EC392E"/>
@@ -9886,9 +10342,9 @@
       <w:ind w:left="4320"/>
     </w:pPr>
   </w:style>
-  <w:style w:type="character" w:customStyle="1" w:styleId="ClosingChar">
-    <w:name w:val="Closing Char"/>
-    <w:link w:val="Closing"/>
+  <w:style w:type="character" w:customStyle="1" w:styleId="AfsluitingChar">
+    <w:name w:val="Afsluiting Char"/>
+    <w:link w:val="Afsluiting"/>
     <w:uiPriority w:val="99"/>
     <w:semiHidden/>
     <w:locked/>
@@ -9900,18 +10356,18 @@
       <w:lang w:val="en-GB"/>
     </w:rPr>
   </w:style>
-  <w:style w:type="paragraph" w:styleId="Date">
+  <w:style w:type="paragraph" w:styleId="Datum">
     <w:name w:val="Date"/>
-    <w:basedOn w:val="Normal"/>
-    <w:next w:val="Normal"/>
-    <w:link w:val="DateChar"/>
-    <w:uiPriority w:val="99"/>
-    <w:semiHidden/>
-    <w:rsid w:val="00EC392E"/>
-  </w:style>
-  <w:style w:type="character" w:customStyle="1" w:styleId="DateChar">
-    <w:name w:val="Date Char"/>
-    <w:link w:val="Date"/>
+    <w:basedOn w:val="Standaard"/>
+    <w:next w:val="Standaard"/>
+    <w:link w:val="DatumChar"/>
+    <w:uiPriority w:val="99"/>
+    <w:semiHidden/>
+    <w:rsid w:val="00EC392E"/>
+  </w:style>
+  <w:style w:type="character" w:customStyle="1" w:styleId="DatumChar">
+    <w:name w:val="Datum Char"/>
+    <w:link w:val="Datum"/>
     <w:uiPriority w:val="99"/>
     <w:semiHidden/>
     <w:locked/>
@@ -9923,17 +10379,17 @@
       <w:lang w:val="en-GB"/>
     </w:rPr>
   </w:style>
-  <w:style w:type="paragraph" w:styleId="E-mailSignature">
+  <w:style w:type="paragraph" w:styleId="E-mailhandtekening">
     <w:name w:val="E-mail Signature"/>
-    <w:basedOn w:val="Normal"/>
-    <w:link w:val="E-mailSignatureChar"/>
-    <w:uiPriority w:val="99"/>
-    <w:semiHidden/>
-    <w:rsid w:val="00EC392E"/>
-  </w:style>
-  <w:style w:type="character" w:customStyle="1" w:styleId="E-mailSignatureChar">
-    <w:name w:val="E-mail Signature Char"/>
-    <w:link w:val="E-mailSignature"/>
+    <w:basedOn w:val="Standaard"/>
+    <w:link w:val="E-mailhandtekeningChar"/>
+    <w:uiPriority w:val="99"/>
+    <w:semiHidden/>
+    <w:rsid w:val="00EC392E"/>
+  </w:style>
+  <w:style w:type="character" w:customStyle="1" w:styleId="E-mailhandtekeningChar">
+    <w:name w:val="E-mailhandtekening Char"/>
+    <w:link w:val="E-mailhandtekening"/>
     <w:uiPriority w:val="99"/>
     <w:semiHidden/>
     <w:locked/>
@@ -9945,9 +10401,9 @@
       <w:lang w:val="en-GB"/>
     </w:rPr>
   </w:style>
-  <w:style w:type="paragraph" w:styleId="EnvelopeAddress">
+  <w:style w:type="paragraph" w:styleId="Adresenvelop">
     <w:name w:val="envelope address"/>
-    <w:basedOn w:val="Normal"/>
+    <w:basedOn w:val="Standaard"/>
     <w:uiPriority w:val="99"/>
     <w:semiHidden/>
     <w:rsid w:val="00EC392E"/>
@@ -9960,9 +10416,9 @@
       <w:sz w:val="24"/>
     </w:rPr>
   </w:style>
-  <w:style w:type="paragraph" w:styleId="EnvelopeReturn">
+  <w:style w:type="paragraph" w:styleId="Afzender">
     <w:name w:val="envelope return"/>
-    <w:basedOn w:val="Normal"/>
+    <w:basedOn w:val="Standaard"/>
     <w:uiPriority w:val="99"/>
     <w:semiHidden/>
     <w:rsid w:val="00EC392E"/>
@@ -9971,9 +10427,9 @@
       <w:szCs w:val="20"/>
     </w:rPr>
   </w:style>
-  <w:style w:type="paragraph" w:styleId="List3">
+  <w:style w:type="paragraph" w:styleId="Lijst3">
     <w:name w:val="List 3"/>
-    <w:basedOn w:val="Normal"/>
+    <w:basedOn w:val="Standaard"/>
     <w:uiPriority w:val="99"/>
     <w:semiHidden/>
     <w:rsid w:val="00EC392E"/>
@@ -9981,9 +10437,9 @@
       <w:ind w:left="1080" w:hanging="360"/>
     </w:pPr>
   </w:style>
-  <w:style w:type="paragraph" w:styleId="List4">
+  <w:style w:type="paragraph" w:styleId="Lijst4">
     <w:name w:val="List 4"/>
-    <w:basedOn w:val="Normal"/>
+    <w:basedOn w:val="Standaard"/>
     <w:uiPriority w:val="99"/>
     <w:semiHidden/>
     <w:rsid w:val="00EC392E"/>
@@ -9991,9 +10447,9 @@
       <w:ind w:left="1440" w:hanging="360"/>
     </w:pPr>
   </w:style>
-  <w:style w:type="paragraph" w:styleId="List5">
+  <w:style w:type="paragraph" w:styleId="Lijst5">
     <w:name w:val="List 5"/>
-    <w:basedOn w:val="Normal"/>
+    <w:basedOn w:val="Standaard"/>
     <w:uiPriority w:val="99"/>
     <w:semiHidden/>
     <w:rsid w:val="00EC392E"/>
@@ -10001,9 +10457,9 @@
       <w:ind w:left="1800" w:hanging="360"/>
     </w:pPr>
   </w:style>
-  <w:style w:type="paragraph" w:styleId="ListBullet3">
+  <w:style w:type="paragraph" w:styleId="Lijstopsomteken3">
     <w:name w:val="List Bullet 3"/>
-    <w:basedOn w:val="Normal"/>
+    <w:basedOn w:val="Standaard"/>
     <w:uiPriority w:val="99"/>
     <w:semiHidden/>
     <w:rsid w:val="00EC392E"/>
@@ -10014,9 +10470,9 @@
       <w:ind w:left="1080" w:hanging="360"/>
     </w:pPr>
   </w:style>
-  <w:style w:type="paragraph" w:styleId="ListBullet4">
+  <w:style w:type="paragraph" w:styleId="Lijstopsomteken4">
     <w:name w:val="List Bullet 4"/>
-    <w:basedOn w:val="Normal"/>
+    <w:basedOn w:val="Standaard"/>
     <w:uiPriority w:val="99"/>
     <w:semiHidden/>
     <w:rsid w:val="00EC392E"/>
@@ -10027,9 +10483,9 @@
       <w:ind w:left="1440" w:hanging="360"/>
     </w:pPr>
   </w:style>
-  <w:style w:type="paragraph" w:styleId="ListBullet5">
+  <w:style w:type="paragraph" w:styleId="Lijstopsomteken5">
     <w:name w:val="List Bullet 5"/>
-    <w:basedOn w:val="Normal"/>
+    <w:basedOn w:val="Standaard"/>
     <w:uiPriority w:val="99"/>
     <w:semiHidden/>
     <w:rsid w:val="00EC392E"/>
@@ -10040,9 +10496,9 @@
       <w:ind w:left="1800" w:hanging="360"/>
     </w:pPr>
   </w:style>
-  <w:style w:type="paragraph" w:styleId="ListContinue">
+  <w:style w:type="paragraph" w:styleId="Lijstvoortzetting">
     <w:name w:val="List Continue"/>
-    <w:basedOn w:val="Normal"/>
+    <w:basedOn w:val="Standaard"/>
     <w:uiPriority w:val="99"/>
     <w:semiHidden/>
     <w:rsid w:val="00EC392E"/>
@@ -10050,9 +10506,9 @@
       <w:ind w:left="360"/>
     </w:pPr>
   </w:style>
-  <w:style w:type="paragraph" w:styleId="ListContinue2">
+  <w:style w:type="paragraph" w:styleId="Lijstvoortzetting2">
     <w:name w:val="List Continue 2"/>
-    <w:basedOn w:val="Normal"/>
+    <w:basedOn w:val="Standaard"/>
     <w:uiPriority w:val="99"/>
     <w:semiHidden/>
     <w:rsid w:val="00EC392E"/>
@@ -10060,9 +10516,9 @@
       <w:ind w:left="720"/>
     </w:pPr>
   </w:style>
-  <w:style w:type="paragraph" w:styleId="ListContinue3">
+  <w:style w:type="paragraph" w:styleId="Lijstvoortzetting3">
     <w:name w:val="List Continue 3"/>
-    <w:basedOn w:val="Normal"/>
+    <w:basedOn w:val="Standaard"/>
     <w:uiPriority w:val="99"/>
     <w:semiHidden/>
     <w:rsid w:val="00EC392E"/>
@@ -10070,9 +10526,9 @@
       <w:ind w:left="1080"/>
     </w:pPr>
   </w:style>
-  <w:style w:type="paragraph" w:styleId="ListContinue4">
+  <w:style w:type="paragraph" w:styleId="Lijstvoortzetting4">
     <w:name w:val="List Continue 4"/>
-    <w:basedOn w:val="Normal"/>
+    <w:basedOn w:val="Standaard"/>
     <w:uiPriority w:val="99"/>
     <w:semiHidden/>
     <w:rsid w:val="00EC392E"/>
@@ -10080,9 +10536,9 @@
       <w:ind w:left="1440"/>
     </w:pPr>
   </w:style>
-  <w:style w:type="paragraph" w:styleId="ListContinue5">
+  <w:style w:type="paragraph" w:styleId="Lijstvoortzetting5">
     <w:name w:val="List Continue 5"/>
-    <w:basedOn w:val="Normal"/>
+    <w:basedOn w:val="Standaard"/>
     <w:uiPriority w:val="99"/>
     <w:semiHidden/>
     <w:rsid w:val="00EC392E"/>
@@ -10090,9 +10546,9 @@
       <w:ind w:left="1800"/>
     </w:pPr>
   </w:style>
-  <w:style w:type="paragraph" w:styleId="ListNumber">
+  <w:style w:type="paragraph" w:styleId="Lijstnummering">
     <w:name w:val="List Number"/>
-    <w:basedOn w:val="Normal"/>
+    <w:basedOn w:val="Standaard"/>
     <w:uiPriority w:val="99"/>
     <w:semiHidden/>
     <w:rsid w:val="00EC392E"/>
@@ -10103,9 +10559,9 @@
       <w:ind w:left="360" w:hanging="360"/>
     </w:pPr>
   </w:style>
-  <w:style w:type="paragraph" w:styleId="ListNumber2">
+  <w:style w:type="paragraph" w:styleId="Lijstnummering2">
     <w:name w:val="List Number 2"/>
-    <w:basedOn w:val="Normal"/>
+    <w:basedOn w:val="Standaard"/>
     <w:uiPriority w:val="99"/>
     <w:semiHidden/>
     <w:rsid w:val="00EC392E"/>
@@ -10116,9 +10572,9 @@
       <w:ind w:left="720" w:hanging="360"/>
     </w:pPr>
   </w:style>
-  <w:style w:type="paragraph" w:styleId="ListNumber3">
+  <w:style w:type="paragraph" w:styleId="Lijstnummering3">
     <w:name w:val="List Number 3"/>
-    <w:basedOn w:val="Normal"/>
+    <w:basedOn w:val="Standaard"/>
     <w:uiPriority w:val="99"/>
     <w:semiHidden/>
     <w:rsid w:val="00EC392E"/>
@@ -10129,9 +10585,9 @@
       <w:ind w:left="1080" w:hanging="360"/>
     </w:pPr>
   </w:style>
-  <w:style w:type="paragraph" w:styleId="ListNumber4">
+  <w:style w:type="paragraph" w:styleId="Lijstnummering4">
     <w:name w:val="List Number 4"/>
-    <w:basedOn w:val="Normal"/>
+    <w:basedOn w:val="Standaard"/>
     <w:uiPriority w:val="99"/>
     <w:semiHidden/>
     <w:rsid w:val="00EC392E"/>
@@ -10142,9 +10598,9 @@
       <w:ind w:left="1440" w:hanging="360"/>
     </w:pPr>
   </w:style>
-  <w:style w:type="paragraph" w:styleId="ListNumber5">
+  <w:style w:type="paragraph" w:styleId="Lijstnummering5">
     <w:name w:val="List Number 5"/>
-    <w:basedOn w:val="Normal"/>
+    <w:basedOn w:val="Standaard"/>
     <w:uiPriority w:val="99"/>
     <w:semiHidden/>
     <w:rsid w:val="00EC392E"/>
@@ -10155,10 +10611,10 @@
       <w:ind w:left="1800" w:hanging="360"/>
     </w:pPr>
   </w:style>
-  <w:style w:type="paragraph" w:styleId="MessageHeader">
+  <w:style w:type="paragraph" w:styleId="Berichtkop">
     <w:name w:val="Message Header"/>
-    <w:basedOn w:val="Normal"/>
-    <w:link w:val="MessageHeaderChar"/>
+    <w:basedOn w:val="Standaard"/>
+    <w:link w:val="BerichtkopChar"/>
     <w:uiPriority w:val="99"/>
     <w:semiHidden/>
     <w:rsid w:val="00EC392E"/>
@@ -10177,9 +10633,9 @@
       <w:sz w:val="24"/>
     </w:rPr>
   </w:style>
-  <w:style w:type="character" w:customStyle="1" w:styleId="MessageHeaderChar">
-    <w:name w:val="Message Header Char"/>
-    <w:link w:val="MessageHeader"/>
+  <w:style w:type="character" w:customStyle="1" w:styleId="BerichtkopChar">
+    <w:name w:val="Berichtkop Char"/>
+    <w:link w:val="Berichtkop"/>
     <w:uiPriority w:val="99"/>
     <w:semiHidden/>
     <w:locked/>
@@ -10192,9 +10648,9 @@
       <w:lang w:val="en-GB"/>
     </w:rPr>
   </w:style>
-  <w:style w:type="paragraph" w:styleId="NormalIndent">
+  <w:style w:type="paragraph" w:styleId="Standaardinspringing">
     <w:name w:val="Normal Indent"/>
-    <w:basedOn w:val="Normal"/>
+    <w:basedOn w:val="Standaard"/>
     <w:uiPriority w:val="99"/>
     <w:semiHidden/>
     <w:rsid w:val="00EC392E"/>
@@ -10202,18 +10658,18 @@
       <w:ind w:left="720"/>
     </w:pPr>
   </w:style>
-  <w:style w:type="paragraph" w:styleId="NoteHeading">
+  <w:style w:type="paragraph" w:styleId="Notitiekop">
     <w:name w:val="Note Heading"/>
-    <w:basedOn w:val="Normal"/>
-    <w:next w:val="Normal"/>
-    <w:link w:val="NoteHeadingChar"/>
-    <w:uiPriority w:val="99"/>
-    <w:semiHidden/>
-    <w:rsid w:val="00EC392E"/>
-  </w:style>
-  <w:style w:type="character" w:customStyle="1" w:styleId="NoteHeadingChar">
-    <w:name w:val="Note Heading Char"/>
-    <w:link w:val="NoteHeading"/>
+    <w:basedOn w:val="Standaard"/>
+    <w:next w:val="Standaard"/>
+    <w:link w:val="NotitiekopChar"/>
+    <w:uiPriority w:val="99"/>
+    <w:semiHidden/>
+    <w:rsid w:val="00EC392E"/>
+  </w:style>
+  <w:style w:type="character" w:customStyle="1" w:styleId="NotitiekopChar">
+    <w:name w:val="Notitiekop Char"/>
+    <w:link w:val="Notitiekop"/>
     <w:uiPriority w:val="99"/>
     <w:semiHidden/>
     <w:locked/>
@@ -10225,10 +10681,10 @@
       <w:lang w:val="en-GB"/>
     </w:rPr>
   </w:style>
-  <w:style w:type="paragraph" w:styleId="PlainText">
+  <w:style w:type="paragraph" w:styleId="Tekstzonderopmaak">
     <w:name w:val="Plain Text"/>
-    <w:basedOn w:val="Normal"/>
-    <w:link w:val="PlainTextChar"/>
+    <w:basedOn w:val="Standaard"/>
+    <w:link w:val="TekstzonderopmaakChar"/>
     <w:uiPriority w:val="99"/>
     <w:rsid w:val="00EC392E"/>
     <w:rPr>
@@ -10236,9 +10692,9 @@
       <w:szCs w:val="20"/>
     </w:rPr>
   </w:style>
-  <w:style w:type="character" w:customStyle="1" w:styleId="PlainTextChar">
-    <w:name w:val="Plain Text Char"/>
-    <w:link w:val="PlainText"/>
+  <w:style w:type="character" w:customStyle="1" w:styleId="TekstzonderopmaakChar">
+    <w:name w:val="Tekst zonder opmaak Char"/>
+    <w:link w:val="Tekstzonderopmaak"/>
     <w:uiPriority w:val="99"/>
     <w:locked/>
     <w:rsid w:val="00EC392E"/>
@@ -10249,18 +10705,18 @@
       <w:lang w:val="en-GB"/>
     </w:rPr>
   </w:style>
-  <w:style w:type="paragraph" w:styleId="Salutation">
+  <w:style w:type="paragraph" w:styleId="Aanhef">
     <w:name w:val="Salutation"/>
-    <w:basedOn w:val="Normal"/>
-    <w:next w:val="Normal"/>
-    <w:link w:val="SalutationChar"/>
-    <w:uiPriority w:val="99"/>
-    <w:semiHidden/>
-    <w:rsid w:val="00EC392E"/>
-  </w:style>
-  <w:style w:type="character" w:customStyle="1" w:styleId="SalutationChar">
-    <w:name w:val="Salutation Char"/>
-    <w:link w:val="Salutation"/>
+    <w:basedOn w:val="Standaard"/>
+    <w:next w:val="Standaard"/>
+    <w:link w:val="AanhefChar"/>
+    <w:uiPriority w:val="99"/>
+    <w:semiHidden/>
+    <w:rsid w:val="00EC392E"/>
+  </w:style>
+  <w:style w:type="character" w:customStyle="1" w:styleId="AanhefChar">
+    <w:name w:val="Aanhef Char"/>
+    <w:link w:val="Aanhef"/>
     <w:uiPriority w:val="99"/>
     <w:semiHidden/>
     <w:locked/>
@@ -10272,10 +10728,10 @@
       <w:lang w:val="en-GB"/>
     </w:rPr>
   </w:style>
-  <w:style w:type="paragraph" w:styleId="Signature">
+  <w:style w:type="paragraph" w:styleId="Handtekening">
     <w:name w:val="Signature"/>
-    <w:basedOn w:val="Normal"/>
-    <w:link w:val="SignatureChar"/>
+    <w:basedOn w:val="Standaard"/>
+    <w:link w:val="HandtekeningChar"/>
     <w:uiPriority w:val="99"/>
     <w:semiHidden/>
     <w:rsid w:val="00EC392E"/>
@@ -10283,9 +10739,9 @@
       <w:ind w:left="4320"/>
     </w:pPr>
   </w:style>
-  <w:style w:type="character" w:customStyle="1" w:styleId="SignatureChar">
-    <w:name w:val="Signature Char"/>
-    <w:link w:val="Signature"/>
+  <w:style w:type="character" w:customStyle="1" w:styleId="HandtekeningChar">
+    <w:name w:val="Handtekening Char"/>
+    <w:link w:val="Handtekening"/>
     <w:uiPriority w:val="99"/>
     <w:semiHidden/>
     <w:locked/>
@@ -10297,10 +10753,10 @@
       <w:lang w:val="en-GB"/>
     </w:rPr>
   </w:style>
-  <w:style w:type="paragraph" w:styleId="Subtitle">
+  <w:style w:type="paragraph" w:styleId="Ondertitel">
     <w:name w:val="Subtitle"/>
-    <w:basedOn w:val="Normal"/>
-    <w:link w:val="SubtitleChar"/>
+    <w:basedOn w:val="Standaard"/>
+    <w:link w:val="OndertitelChar"/>
     <w:uiPriority w:val="99"/>
     <w:qFormat/>
     <w:rsid w:val="00EC392E"/>
@@ -10314,9 +10770,9 @@
       <w:sz w:val="24"/>
     </w:rPr>
   </w:style>
-  <w:style w:type="character" w:customStyle="1" w:styleId="SubtitleChar">
-    <w:name w:val="Subtitle Char"/>
-    <w:link w:val="Subtitle"/>
+  <w:style w:type="character" w:customStyle="1" w:styleId="OndertitelChar">
+    <w:name w:val="Ondertitel Char"/>
+    <w:link w:val="Ondertitel"/>
     <w:uiPriority w:val="99"/>
     <w:locked/>
     <w:rsid w:val="00EC392E"/>
@@ -10327,9 +10783,9 @@
       <w:lang w:val="en-GB"/>
     </w:rPr>
   </w:style>
-  <w:style w:type="table" w:styleId="Table3Deffects1">
+  <w:style w:type="table" w:styleId="3D-effectenvoortabel1">
     <w:name w:val="Table 3D effects 1"/>
-    <w:basedOn w:val="TableNormal"/>
+    <w:basedOn w:val="Standaardtabel"/>
     <w:uiPriority w:val="99"/>
     <w:semiHidden/>
     <w:rsid w:val="00EC392E"/>
@@ -10459,9 +10915,9 @@
       </w:tcPr>
     </w:tblStylePr>
   </w:style>
-  <w:style w:type="table" w:styleId="Table3Deffects2">
+  <w:style w:type="table" w:styleId="3D-effectenvoortabel2">
     <w:name w:val="Table 3D effects 2"/>
-    <w:basedOn w:val="TableNormal"/>
+    <w:basedOn w:val="Standaardtabel"/>
     <w:uiPriority w:val="99"/>
     <w:semiHidden/>
     <w:rsid w:val="00EC392E"/>
@@ -10549,9 +11005,9 @@
       </w:tcPr>
     </w:tblStylePr>
   </w:style>
-  <w:style w:type="table" w:styleId="Table3Deffects3">
+  <w:style w:type="table" w:styleId="3D-effectenvoortabel3">
     <w:name w:val="Table 3D effects 3"/>
-    <w:basedOn w:val="TableNormal"/>
+    <w:basedOn w:val="Standaardtabel"/>
     <w:uiPriority w:val="99"/>
     <w:semiHidden/>
     <w:rsid w:val="00EC392E"/>
@@ -10657,9 +11113,9 @@
       </w:tcPr>
     </w:tblStylePr>
   </w:style>
-  <w:style w:type="table" w:styleId="TableClassic1">
+  <w:style w:type="table" w:styleId="Klassieketabel1">
     <w:name w:val="Table Classic 1"/>
-    <w:basedOn w:val="TableNormal"/>
+    <w:basedOn w:val="Standaardtabel"/>
     <w:uiPriority w:val="99"/>
     <w:semiHidden/>
     <w:rsid w:val="00EC392E"/>
@@ -10749,9 +11205,9 @@
       </w:tcPr>
     </w:tblStylePr>
   </w:style>
-  <w:style w:type="table" w:styleId="TableClassic2">
+  <w:style w:type="table" w:styleId="Klassieketabel2">
     <w:name w:val="Table Classic 2"/>
-    <w:basedOn w:val="TableNormal"/>
+    <w:basedOn w:val="Standaardtabel"/>
     <w:uiPriority w:val="99"/>
     <w:semiHidden/>
     <w:rsid w:val="00EC392E"/>
@@ -10852,9 +11308,9 @@
       </w:tcPr>
     </w:tblStylePr>
   </w:style>
-  <w:style w:type="table" w:styleId="TableClassic3">
+  <w:style w:type="table" w:styleId="Klassieketabel3">
     <w:name w:val="Table Classic 3"/>
-    <w:basedOn w:val="TableNormal"/>
+    <w:basedOn w:val="Standaardtabel"/>
     <w:uiPriority w:val="99"/>
     <w:semiHidden/>
     <w:rsid w:val="00EC392E"/>
@@ -10927,9 +11383,9 @@
       </w:tcPr>
     </w:tblStylePr>
   </w:style>
-  <w:style w:type="table" w:styleId="TableClassic4">
+  <w:style w:type="table" w:styleId="Klassieketabel4">
     <w:name w:val="Table Classic 4"/>
-    <w:basedOn w:val="TableNormal"/>
+    <w:basedOn w:val="Standaardtabel"/>
     <w:uiPriority w:val="99"/>
     <w:semiHidden/>
     <w:rsid w:val="00EC392E"/>
@@ -11024,9 +11480,9 @@
       </w:tcPr>
     </w:tblStylePr>
   </w:style>
-  <w:style w:type="table" w:styleId="TableColorful1">
+  <w:style w:type="table" w:styleId="Kleurrijketabel1">
     <w:name w:val="Table Colorful 1"/>
-    <w:basedOn w:val="TableNormal"/>
+    <w:basedOn w:val="Standaardtabel"/>
     <w:uiPriority w:val="99"/>
     <w:semiHidden/>
     <w:rsid w:val="00EC392E"/>
@@ -11114,9 +11570,9 @@
       </w:tcPr>
     </w:tblStylePr>
   </w:style>
-  <w:style w:type="table" w:styleId="TableColorful2">
+  <w:style w:type="table" w:styleId="Kleurrijketabel2">
     <w:name w:val="Table Colorful 2"/>
-    <w:basedOn w:val="TableNormal"/>
+    <w:basedOn w:val="Standaardtabel"/>
     <w:uiPriority w:val="99"/>
     <w:semiHidden/>
     <w:rsid w:val="00EC392E"/>
@@ -11200,9 +11656,9 @@
       </w:tcPr>
     </w:tblStylePr>
   </w:style>
-  <w:style w:type="table" w:styleId="TableColorful3">
+  <w:style w:type="table" w:styleId="Kleurrijketabel3">
     <w:name w:val="Table Colorful 3"/>
-    <w:basedOn w:val="TableNormal"/>
+    <w:basedOn w:val="Standaardtabel"/>
     <w:uiPriority w:val="99"/>
     <w:semiHidden/>
     <w:rsid w:val="00EC392E"/>
@@ -11271,9 +11727,9 @@
       </w:tcPr>
     </w:tblStylePr>
   </w:style>
-  <w:style w:type="table" w:styleId="TableColumns1">
+  <w:style w:type="table" w:styleId="Tabelkolommen1">
     <w:name w:val="Table Columns 1"/>
-    <w:basedOn w:val="TableNormal"/>
+    <w:basedOn w:val="Standaardtabel"/>
     <w:uiPriority w:val="99"/>
     <w:semiHidden/>
     <w:rsid w:val="00EC392E"/>
@@ -11401,9 +11857,9 @@
       </w:tcPr>
     </w:tblStylePr>
   </w:style>
-  <w:style w:type="table" w:styleId="TableColumns2">
+  <w:style w:type="table" w:styleId="Tabelkolommen2">
     <w:name w:val="Table Columns 2"/>
-    <w:basedOn w:val="TableNormal"/>
+    <w:basedOn w:val="Standaardtabel"/>
     <w:uiPriority w:val="99"/>
     <w:semiHidden/>
     <w:rsid w:val="00EC392E"/>
@@ -11525,9 +11981,9 @@
       </w:tcPr>
     </w:tblStylePr>
   </w:style>
-  <w:style w:type="table" w:styleId="TableColumns3">
+  <w:style w:type="table" w:styleId="Tabelkolommen3">
     <w:name w:val="Table Columns 3"/>
-    <w:basedOn w:val="TableNormal"/>
+    <w:basedOn w:val="Standaardtabel"/>
     <w:uiPriority w:val="99"/>
     <w:semiHidden/>
     <w:rsid w:val="00EC392E"/>
@@ -11642,9 +12098,9 @@
       </w:tcPr>
     </w:tblStylePr>
   </w:style>
-  <w:style w:type="table" w:styleId="TableColumns4">
+  <w:style w:type="table" w:styleId="Tabelkolommen4">
     <w:name w:val="Table Columns 4"/>
-    <w:basedOn w:val="TableNormal"/>
+    <w:basedOn w:val="Standaardtabel"/>
     <w:uiPriority w:val="99"/>
     <w:semiHidden/>
     <w:rsid w:val="00EC392E"/>
@@ -11721,9 +12177,9 @@
       </w:tcPr>
     </w:tblStylePr>
   </w:style>
-  <w:style w:type="table" w:styleId="TableColumns5">
+  <w:style w:type="table" w:styleId="Tabelkolommen5">
     <w:name w:val="Table Columns 5"/>
-    <w:basedOn w:val="TableNormal"/>
+    <w:basedOn w:val="Standaardtabel"/>
     <w:uiPriority w:val="99"/>
     <w:semiHidden/>
     <w:rsid w:val="00EC392E"/>
@@ -11821,9 +12277,9 @@
       </w:rPr>
     </w:tblStylePr>
   </w:style>
-  <w:style w:type="table" w:styleId="TableContemporary">
+  <w:style w:type="table" w:styleId="Eigentijdsetabel">
     <w:name w:val="Table Contemporary"/>
-    <w:basedOn w:val="TableNormal"/>
+    <w:basedOn w:val="Standaardtabel"/>
     <w:uiPriority w:val="99"/>
     <w:semiHidden/>
     <w:rsid w:val="00EC392E"/>
@@ -11886,9 +12342,9 @@
       </w:tcPr>
     </w:tblStylePr>
   </w:style>
-  <w:style w:type="table" w:styleId="TableElegant">
+  <w:style w:type="table" w:styleId="Elegantetabel">
     <w:name w:val="Table Elegant"/>
-    <w:basedOn w:val="TableNormal"/>
+    <w:basedOn w:val="Standaardtabel"/>
     <w:uiPriority w:val="99"/>
     <w:semiHidden/>
     <w:rsid w:val="00EC392E"/>
@@ -11924,9 +12380,9 @@
       </w:tcPr>
     </w:tblStylePr>
   </w:style>
-  <w:style w:type="table" w:styleId="TableGrid1">
+  <w:style w:type="table" w:styleId="Tabelraster1">
     <w:name w:val="Table Grid 1"/>
-    <w:basedOn w:val="TableNormal"/>
+    <w:basedOn w:val="Standaardtabel"/>
     <w:uiPriority w:val="99"/>
     <w:semiHidden/>
     <w:rsid w:val="00EC392E"/>
@@ -11976,9 +12432,9 @@
       </w:tcPr>
     </w:tblStylePr>
   </w:style>
-  <w:style w:type="table" w:styleId="TableGrid2">
+  <w:style w:type="table" w:styleId="Tabelraster2">
     <w:name w:val="Table Grid 2"/>
-    <w:basedOn w:val="TableNormal"/>
+    <w:basedOn w:val="Standaardtabel"/>
     <w:uiPriority w:val="99"/>
     <w:semiHidden/>
     <w:rsid w:val="00EC392E"/>
@@ -12053,9 +12509,9 @@
       </w:tcPr>
     </w:tblStylePr>
   </w:style>
-  <w:style w:type="table" w:styleId="TableGrid3">
+  <w:style w:type="table" w:styleId="Tabelraster3">
     <w:name w:val="Table Grid 3"/>
-    <w:basedOn w:val="TableNormal"/>
+    <w:basedOn w:val="Standaardtabel"/>
     <w:uiPriority w:val="99"/>
     <w:semiHidden/>
     <w:rsid w:val="00EC392E"/>
@@ -12118,9 +12574,9 @@
       </w:tcPr>
     </w:tblStylePr>
   </w:style>
-  <w:style w:type="table" w:styleId="TableGrid4">
+  <w:style w:type="table" w:styleId="Tabelraster4">
     <w:name w:val="Table Grid 4"/>
-    <w:basedOn w:val="TableNormal"/>
+    <w:basedOn w:val="Standaardtabel"/>
     <w:uiPriority w:val="99"/>
     <w:semiHidden/>
     <w:rsid w:val="00EC392E"/>
@@ -12187,9 +12643,9 @@
       </w:tcPr>
     </w:tblStylePr>
   </w:style>
-  <w:style w:type="table" w:styleId="TableGrid5">
+  <w:style w:type="table" w:styleId="Tabelraster5">
     <w:name w:val="Table Grid 5"/>
-    <w:basedOn w:val="TableNormal"/>
+    <w:basedOn w:val="Standaardtabel"/>
     <w:uiPriority w:val="99"/>
     <w:semiHidden/>
     <w:rsid w:val="00EC392E"/>
@@ -12264,9 +12720,9 @@
       </w:tcPr>
     </w:tblStylePr>
   </w:style>
-  <w:style w:type="table" w:styleId="TableGrid6">
+  <w:style w:type="table" w:styleId="Tabelraster6">
     <w:name w:val="Table Grid 6"/>
-    <w:basedOn w:val="TableNormal"/>
+    <w:basedOn w:val="Standaardtabel"/>
     <w:uiPriority w:val="99"/>
     <w:semiHidden/>
     <w:rsid w:val="00EC392E"/>
@@ -12342,9 +12798,9 @@
       </w:tcPr>
     </w:tblStylePr>
   </w:style>
-  <w:style w:type="table" w:styleId="TableGrid7">
+  <w:style w:type="table" w:styleId="Tabelraster7">
     <w:name w:val="Table Grid 7"/>
-    <w:basedOn w:val="TableNormal"/>
+    <w:basedOn w:val="Standaardtabel"/>
     <w:uiPriority w:val="99"/>
     <w:semiHidden/>
     <w:rsid w:val="00EC392E"/>
@@ -12438,9 +12894,9 @@
       </w:tcPr>
     </w:tblStylePr>
   </w:style>
-  <w:style w:type="table" w:styleId="TableGrid8">
+  <w:style w:type="table" w:styleId="Tabelraster8">
     <w:name w:val="Table Grid 8"/>
-    <w:basedOn w:val="TableNormal"/>
+    <w:basedOn w:val="Standaardtabel"/>
     <w:uiPriority w:val="99"/>
     <w:semiHidden/>
     <w:rsid w:val="00EC392E"/>
@@ -12508,9 +12964,9 @@
       </w:tcPr>
     </w:tblStylePr>
   </w:style>
-  <w:style w:type="table" w:styleId="TableList1">
+  <w:style w:type="table" w:styleId="Tabellijst1">
     <w:name w:val="Table List 1"/>
-    <w:basedOn w:val="TableNormal"/>
+    <w:basedOn w:val="Standaardtabel"/>
     <w:uiPriority w:val="99"/>
     <w:semiHidden/>
     <w:rsid w:val="00EC392E"/>
@@ -12604,9 +13060,9 @@
       </w:tcPr>
     </w:tblStylePr>
   </w:style>
-  <w:style w:type="table" w:styleId="TableList2">
+  <w:style w:type="table" w:styleId="Tabellijst2">
     <w:name w:val="Table List 2"/>
-    <w:basedOn w:val="TableNormal"/>
+    <w:basedOn w:val="Standaardtabel"/>
     <w:uiPriority w:val="99"/>
     <w:semiHidden/>
     <w:rsid w:val="00EC392E"/>
@@ -12695,9 +13151,9 @@
       </w:tcPr>
     </w:tblStylePr>
   </w:style>
-  <w:style w:type="table" w:styleId="TableList4">
+  <w:style w:type="table" w:styleId="Tabellijst4">
     <w:name w:val="Table List 4"/>
-    <w:basedOn w:val="TableNormal"/>
+    <w:basedOn w:val="Standaardtabel"/>
     <w:uiPriority w:val="99"/>
     <w:semiHidden/>
     <w:rsid w:val="00EC392E"/>
@@ -12735,9 +13191,9 @@
       </w:tcPr>
     </w:tblStylePr>
   </w:style>
-  <w:style w:type="table" w:styleId="TableList5">
+  <w:style w:type="table" w:styleId="Tabellijst5">
     <w:name w:val="Table List 5"/>
-    <w:basedOn w:val="TableNormal"/>
+    <w:basedOn w:val="Standaardtabel"/>
     <w:uiPriority w:val="99"/>
     <w:semiHidden/>
     <w:rsid w:val="00EC392E"/>
@@ -12787,9 +13243,9 @@
       </w:tcPr>
     </w:tblStylePr>
   </w:style>
-  <w:style w:type="table" w:styleId="TableList6">
+  <w:style w:type="table" w:styleId="Tabellijst6">
     <w:name w:val="Table List 6"/>
-    <w:basedOn w:val="TableNormal"/>
+    <w:basedOn w:val="Standaardtabel"/>
     <w:uiPriority w:val="99"/>
     <w:semiHidden/>
     <w:rsid w:val="00EC392E"/>
@@ -12856,9 +13312,9 @@
       </w:tcPr>
     </w:tblStylePr>
   </w:style>
-  <w:style w:type="table" w:styleId="TableList7">
+  <w:style w:type="table" w:styleId="Tabellijst7">
     <w:name w:val="Table List 7"/>
-    <w:basedOn w:val="TableNormal"/>
+    <w:basedOn w:val="Standaardtabel"/>
     <w:uiPriority w:val="99"/>
     <w:semiHidden/>
     <w:rsid w:val="00EC392E"/>
@@ -12966,9 +13422,9 @@
       </w:tcPr>
     </w:tblStylePr>
   </w:style>
-  <w:style w:type="table" w:styleId="TableList8">
+  <w:style w:type="table" w:styleId="Tabellijst8">
     <w:name w:val="Table List 8"/>
-    <w:basedOn w:val="TableNormal"/>
+    <w:basedOn w:val="Standaardtabel"/>
     <w:uiPriority w:val="99"/>
     <w:semiHidden/>
     <w:rsid w:val="00EC392E"/>
@@ -13078,9 +13534,9 @@
       </w:tcPr>
     </w:tblStylePr>
   </w:style>
-  <w:style w:type="table" w:styleId="TableProfessional">
+  <w:style w:type="table" w:styleId="Professioneletabel">
     <w:name w:val="Table Professional"/>
-    <w:basedOn w:val="TableNormal"/>
+    <w:basedOn w:val="Standaardtabel"/>
     <w:uiPriority w:val="99"/>
     <w:semiHidden/>
     <w:rsid w:val="00EC392E"/>
@@ -13118,9 +13574,9 @@
       </w:tcPr>
     </w:tblStylePr>
   </w:style>
-  <w:style w:type="table" w:styleId="TableSimple1">
+  <w:style w:type="table" w:styleId="Eenvoudigetabel1">
     <w:name w:val="Table Simple 1"/>
-    <w:basedOn w:val="TableNormal"/>
+    <w:basedOn w:val="Standaardtabel"/>
     <w:uiPriority w:val="99"/>
     <w:semiHidden/>
     <w:rsid w:val="00EC392E"/>
@@ -13164,9 +13620,9 @@
       </w:tcPr>
     </w:tblStylePr>
   </w:style>
-  <w:style w:type="table" w:styleId="TableSimple2">
+  <w:style w:type="table" w:styleId="Eenvoudigetabel2">
     <w:name w:val="Table Simple 2"/>
-    <w:basedOn w:val="TableNormal"/>
+    <w:basedOn w:val="Standaardtabel"/>
     <w:uiPriority w:val="99"/>
     <w:semiHidden/>
     <w:rsid w:val="00EC392E"/>
@@ -13270,9 +13726,9 @@
       </w:tcPr>
     </w:tblStylePr>
   </w:style>
-  <w:style w:type="table" w:styleId="TableSimple3">
+  <w:style w:type="table" w:styleId="Eenvoudigetabel3">
     <w:name w:val="Table Simple 3"/>
-    <w:basedOn w:val="TableNormal"/>
+    <w:basedOn w:val="Standaardtabel"/>
     <w:uiPriority w:val="99"/>
     <w:semiHidden/>
     <w:rsid w:val="00EC392E"/>
@@ -13308,9 +13764,9 @@
       </w:tcPr>
     </w:tblStylePr>
   </w:style>
-  <w:style w:type="table" w:styleId="TableSubtle1">
+  <w:style w:type="table" w:styleId="Verfijndetabel1">
     <w:name w:val="Table Subtle 1"/>
-    <w:basedOn w:val="TableNormal"/>
+    <w:basedOn w:val="Standaardtabel"/>
     <w:uiPriority w:val="99"/>
     <w:semiHidden/>
     <w:rsid w:val="00EC392E"/>
@@ -13421,9 +13877,9 @@
       </w:tcPr>
     </w:tblStylePr>
   </w:style>
-  <w:style w:type="table" w:styleId="TableSubtle2">
+  <w:style w:type="table" w:styleId="Verfijndetabel2">
     <w:name w:val="Table Subtle 2"/>
-    <w:basedOn w:val="TableNormal"/>
+    <w:basedOn w:val="Standaardtabel"/>
     <w:uiPriority w:val="99"/>
     <w:semiHidden/>
     <w:rsid w:val="00EC392E"/>
@@ -13523,9 +13979,9 @@
       </w:tcPr>
     </w:tblStylePr>
   </w:style>
-  <w:style w:type="table" w:styleId="TableTheme">
+  <w:style w:type="table" w:styleId="Tabelthema">
     <w:name w:val="Table Theme"/>
-    <w:basedOn w:val="TableNormal"/>
+    <w:basedOn w:val="Standaardtabel"/>
     <w:uiPriority w:val="99"/>
     <w:semiHidden/>
     <w:rsid w:val="00EC392E"/>
@@ -13547,9 +14003,9 @@
       </w:tblBorders>
     </w:tblPr>
   </w:style>
-  <w:style w:type="table" w:styleId="TableWeb1">
+  <w:style w:type="table" w:styleId="Webtabel1">
     <w:name w:val="Table Web 1"/>
-    <w:basedOn w:val="TableNormal"/>
+    <w:basedOn w:val="Standaardtabel"/>
     <w:uiPriority w:val="99"/>
     <w:semiHidden/>
     <w:rsid w:val="00EC392E"/>
@@ -13588,9 +14044,9 @@
       </w:tcPr>
     </w:tblStylePr>
   </w:style>
-  <w:style w:type="table" w:styleId="TableWeb2">
+  <w:style w:type="table" w:styleId="Webtabel2">
     <w:name w:val="Table Web 2"/>
-    <w:basedOn w:val="TableNormal"/>
+    <w:basedOn w:val="Standaardtabel"/>
     <w:uiPriority w:val="99"/>
     <w:semiHidden/>
     <w:rsid w:val="00EC392E"/>
@@ -13629,9 +14085,9 @@
       </w:tcPr>
     </w:tblStylePr>
   </w:style>
-  <w:style w:type="table" w:styleId="TableWeb3">
+  <w:style w:type="table" w:styleId="Webtabel3">
     <w:name w:val="Table Web 3"/>
-    <w:basedOn w:val="TableNormal"/>
+    <w:basedOn w:val="Standaardtabel"/>
     <w:uiPriority w:val="99"/>
     <w:semiHidden/>
     <w:rsid w:val="00EC392E"/>
@@ -13670,10 +14126,10 @@
       </w:tcPr>
     </w:tblStylePr>
   </w:style>
-  <w:style w:type="paragraph" w:styleId="Title">
+  <w:style w:type="paragraph" w:styleId="Titel">
     <w:name w:val="Title"/>
-    <w:basedOn w:val="Normal"/>
-    <w:link w:val="TitleChar"/>
+    <w:basedOn w:val="Standaard"/>
+    <w:link w:val="TitelChar"/>
     <w:uiPriority w:val="99"/>
     <w:qFormat/>
     <w:rsid w:val="00EC392E"/>
@@ -13691,9 +14147,9 @@
       <w:szCs w:val="32"/>
     </w:rPr>
   </w:style>
-  <w:style w:type="character" w:customStyle="1" w:styleId="TitleChar">
-    <w:name w:val="Title Char"/>
-    <w:link w:val="Title"/>
+  <w:style w:type="character" w:customStyle="1" w:styleId="TitelChar">
+    <w:name w:val="Titel Char"/>
+    <w:link w:val="Titel"/>
     <w:uiPriority w:val="99"/>
     <w:locked/>
     <w:rsid w:val="00EC392E"/>
@@ -13718,9 +14174,9 @@
       <w:contextualSpacing/>
     </w:pPr>
   </w:style>
-  <w:style w:type="paragraph" w:styleId="Bibliography">
+  <w:style w:type="paragraph" w:styleId="Bibliografie">
     <w:name w:val="Bibliography"/>
-    <w:basedOn w:val="BodyText"/>
+    <w:basedOn w:val="Plattetekst"/>
     <w:uiPriority w:val="99"/>
     <w:rsid w:val="00C82ECC"/>
     <w:pPr>
@@ -13745,9 +14201,9 @@
       <w:lang w:val="en-GB"/>
     </w:rPr>
   </w:style>
-  <w:style w:type="character" w:customStyle="1" w:styleId="FootnoteTextChar1">
-    <w:name w:val="Footnote Text Char1"/>
-    <w:link w:val="FootnoteText"/>
+  <w:style w:type="character" w:customStyle="1" w:styleId="VoetnoottekstChar">
+    <w:name w:val="Voetnoottekst Char"/>
+    <w:link w:val="Voetnoottekst"/>
     <w:uiPriority w:val="99"/>
     <w:semiHidden/>
     <w:locked/>
@@ -13760,7 +14216,7 @@
   </w:style>
   <w:style w:type="paragraph" w:customStyle="1" w:styleId="StyleCaptionJustified">
     <w:name w:val="Style Caption + Justified"/>
-    <w:basedOn w:val="Caption"/>
+    <w:basedOn w:val="Bijschrift"/>
     <w:uiPriority w:val="99"/>
     <w:rsid w:val="00EC392E"/>
     <w:pPr>
@@ -13972,7 +14428,7 @@
   </w:style>
   <w:style w:type="paragraph" w:customStyle="1" w:styleId="Heading1notinTOC">
     <w:name w:val="Heading 1 (not in TOC)"/>
-    <w:basedOn w:val="BodyText"/>
+    <w:basedOn w:val="Plattetekst"/>
     <w:uiPriority w:val="99"/>
     <w:rsid w:val="00865149"/>
     <w:pPr>
@@ -13990,7 +14446,7 @@
   </w:style>
   <w:style w:type="paragraph" w:customStyle="1" w:styleId="Boy">
     <w:name w:val="Boy"/>
-    <w:basedOn w:val="Normal"/>
+    <w:basedOn w:val="Standaard"/>
     <w:uiPriority w:val="99"/>
     <w:rsid w:val="00865149"/>
     <w:pPr>
@@ -14036,7 +14492,7 @@
   </w:style>
   <w:style w:type="paragraph" w:customStyle="1" w:styleId="line862">
     <w:name w:val="line862"/>
-    <w:basedOn w:val="Normal"/>
+    <w:basedOn w:val="Standaard"/>
     <w:uiPriority w:val="99"/>
     <w:rsid w:val="00865149"/>
     <w:pPr>
@@ -14049,10 +14505,10 @@
       <w:lang w:val="en-US"/>
     </w:rPr>
   </w:style>
-  <w:style w:type="paragraph" w:styleId="DocumentMap">
+  <w:style w:type="paragraph" w:styleId="Documentstructuur">
     <w:name w:val="Document Map"/>
-    <w:basedOn w:val="Normal"/>
-    <w:link w:val="DocumentMapChar"/>
+    <w:basedOn w:val="Standaard"/>
+    <w:link w:val="DocumentstructuurChar"/>
     <w:uiPriority w:val="99"/>
     <w:semiHidden/>
     <w:rsid w:val="00865149"/>
@@ -14065,9 +14521,9 @@
       <w:szCs w:val="20"/>
     </w:rPr>
   </w:style>
-  <w:style w:type="character" w:customStyle="1" w:styleId="DocumentMapChar">
-    <w:name w:val="Document Map Char"/>
-    <w:link w:val="DocumentMap"/>
+  <w:style w:type="character" w:customStyle="1" w:styleId="DocumentstructuurChar">
+    <w:name w:val="Documentstructuur Char"/>
+    <w:link w:val="Documentstructuur"/>
     <w:uiPriority w:val="99"/>
     <w:semiHidden/>
     <w:locked/>
@@ -14080,10 +14536,10 @@
       <w:lang w:val="en-GB"/>
     </w:rPr>
   </w:style>
-  <w:style w:type="paragraph" w:styleId="EndnoteText">
+  <w:style w:type="paragraph" w:styleId="Eindnoottekst">
     <w:name w:val="endnote text"/>
-    <w:basedOn w:val="Normal"/>
-    <w:link w:val="EndnoteTextChar"/>
+    <w:basedOn w:val="Standaard"/>
+    <w:link w:val="EindnoottekstChar"/>
     <w:uiPriority w:val="99"/>
     <w:semiHidden/>
     <w:rsid w:val="00865149"/>
@@ -14095,9 +14551,9 @@
       <w:szCs w:val="20"/>
     </w:rPr>
   </w:style>
-  <w:style w:type="character" w:customStyle="1" w:styleId="EndnoteTextChar">
-    <w:name w:val="Endnote Text Char"/>
-    <w:link w:val="EndnoteText"/>
+  <w:style w:type="character" w:customStyle="1" w:styleId="EindnoottekstChar">
+    <w:name w:val="Eindnoottekst Char"/>
+    <w:link w:val="Eindnoottekst"/>
     <w:uiPriority w:val="99"/>
     <w:semiHidden/>
     <w:locked/>
@@ -14111,8 +14567,8 @@
   </w:style>
   <w:style w:type="paragraph" w:styleId="Index1">
     <w:name w:val="index 1"/>
-    <w:basedOn w:val="Normal"/>
-    <w:next w:val="Normal"/>
+    <w:basedOn w:val="Standaard"/>
+    <w:next w:val="Standaard"/>
     <w:autoRedefine/>
     <w:uiPriority w:val="99"/>
     <w:semiHidden/>
@@ -14127,8 +14583,8 @@
   </w:style>
   <w:style w:type="paragraph" w:styleId="Index2">
     <w:name w:val="index 2"/>
-    <w:basedOn w:val="Normal"/>
-    <w:next w:val="Normal"/>
+    <w:basedOn w:val="Standaard"/>
+    <w:next w:val="Standaard"/>
     <w:autoRedefine/>
     <w:uiPriority w:val="99"/>
     <w:semiHidden/>
@@ -14143,8 +14599,8 @@
   </w:style>
   <w:style w:type="paragraph" w:styleId="Index3">
     <w:name w:val="index 3"/>
-    <w:basedOn w:val="Normal"/>
-    <w:next w:val="Normal"/>
+    <w:basedOn w:val="Standaard"/>
+    <w:next w:val="Standaard"/>
     <w:autoRedefine/>
     <w:uiPriority w:val="99"/>
     <w:semiHidden/>
@@ -14159,8 +14615,8 @@
   </w:style>
   <w:style w:type="paragraph" w:styleId="Index4">
     <w:name w:val="index 4"/>
-    <w:basedOn w:val="Normal"/>
-    <w:next w:val="Normal"/>
+    <w:basedOn w:val="Standaard"/>
+    <w:next w:val="Standaard"/>
     <w:autoRedefine/>
     <w:uiPriority w:val="99"/>
     <w:semiHidden/>
@@ -14175,8 +14631,8 @@
   </w:style>
   <w:style w:type="paragraph" w:styleId="Index5">
     <w:name w:val="index 5"/>
-    <w:basedOn w:val="Normal"/>
-    <w:next w:val="Normal"/>
+    <w:basedOn w:val="Standaard"/>
+    <w:next w:val="Standaard"/>
     <w:autoRedefine/>
     <w:uiPriority w:val="99"/>
     <w:semiHidden/>
@@ -14191,8 +14647,8 @@
   </w:style>
   <w:style w:type="paragraph" w:styleId="Index6">
     <w:name w:val="index 6"/>
-    <w:basedOn w:val="Normal"/>
-    <w:next w:val="Normal"/>
+    <w:basedOn w:val="Standaard"/>
+    <w:next w:val="Standaard"/>
     <w:autoRedefine/>
     <w:uiPriority w:val="99"/>
     <w:semiHidden/>
@@ -14207,8 +14663,8 @@
   </w:style>
   <w:style w:type="paragraph" w:styleId="Index7">
     <w:name w:val="index 7"/>
-    <w:basedOn w:val="Normal"/>
-    <w:next w:val="Normal"/>
+    <w:basedOn w:val="Standaard"/>
+    <w:next w:val="Standaard"/>
     <w:autoRedefine/>
     <w:uiPriority w:val="99"/>
     <w:semiHidden/>
@@ -14223,8 +14679,8 @@
   </w:style>
   <w:style w:type="paragraph" w:styleId="Index8">
     <w:name w:val="index 8"/>
-    <w:basedOn w:val="Normal"/>
-    <w:next w:val="Normal"/>
+    <w:basedOn w:val="Standaard"/>
+    <w:next w:val="Standaard"/>
     <w:autoRedefine/>
     <w:uiPriority w:val="99"/>
     <w:semiHidden/>
@@ -14239,8 +14695,8 @@
   </w:style>
   <w:style w:type="paragraph" w:styleId="Index9">
     <w:name w:val="index 9"/>
-    <w:basedOn w:val="Normal"/>
-    <w:next w:val="Normal"/>
+    <w:basedOn w:val="Standaard"/>
+    <w:next w:val="Standaard"/>
     <w:autoRedefine/>
     <w:uiPriority w:val="99"/>
     <w:semiHidden/>
@@ -14253,9 +14709,9 @@
       <w:rFonts w:ascii="Charis SIL" w:hAnsi="Charis SIL"/>
     </w:rPr>
   </w:style>
-  <w:style w:type="paragraph" w:styleId="IndexHeading">
+  <w:style w:type="paragraph" w:styleId="Indexkop">
     <w:name w:val="index heading"/>
-    <w:basedOn w:val="Normal"/>
+    <w:basedOn w:val="Standaard"/>
     <w:next w:val="Index1"/>
     <w:uiPriority w:val="99"/>
     <w:semiHidden/>
@@ -14269,9 +14725,9 @@
       <w:bCs/>
     </w:rPr>
   </w:style>
-  <w:style w:type="paragraph" w:styleId="MacroText">
+  <w:style w:type="paragraph" w:styleId="Macrotekst">
     <w:name w:val="macro"/>
-    <w:link w:val="MacroTextChar"/>
+    <w:link w:val="MacrotekstChar"/>
     <w:uiPriority w:val="99"/>
     <w:semiHidden/>
     <w:rsid w:val="00865149"/>
@@ -14295,9 +14751,9 @@
       <w:lang w:val="en-GB"/>
     </w:rPr>
   </w:style>
-  <w:style w:type="character" w:customStyle="1" w:styleId="MacroTextChar">
-    <w:name w:val="Macro Text Char"/>
-    <w:link w:val="MacroText"/>
+  <w:style w:type="character" w:customStyle="1" w:styleId="MacrotekstChar">
+    <w:name w:val="Macrotekst Char"/>
+    <w:link w:val="Macrotekst"/>
     <w:uiPriority w:val="99"/>
     <w:semiHidden/>
     <w:locked/>
@@ -14307,10 +14763,10 @@
       <w:lang w:val="en-GB" w:eastAsia="en-US" w:bidi="ar-SA"/>
     </w:rPr>
   </w:style>
-  <w:style w:type="paragraph" w:styleId="TableofAuthorities">
+  <w:style w:type="paragraph" w:styleId="Bronvermelding">
     <w:name w:val="table of authorities"/>
-    <w:basedOn w:val="Normal"/>
-    <w:next w:val="Normal"/>
+    <w:basedOn w:val="Standaard"/>
+    <w:next w:val="Standaard"/>
     <w:uiPriority w:val="99"/>
     <w:semiHidden/>
     <w:rsid w:val="00865149"/>
@@ -14322,10 +14778,10 @@
       <w:rFonts w:ascii="Charis SIL" w:hAnsi="Charis SIL"/>
     </w:rPr>
   </w:style>
-  <w:style w:type="paragraph" w:styleId="TOAHeading">
+  <w:style w:type="paragraph" w:styleId="Kopbronvermelding">
     <w:name w:val="toa heading"/>
-    <w:basedOn w:val="Normal"/>
-    <w:next w:val="Normal"/>
+    <w:basedOn w:val="Standaard"/>
+    <w:next w:val="Standaard"/>
     <w:uiPriority w:val="99"/>
     <w:semiHidden/>
     <w:rsid w:val="00865149"/>
@@ -14341,7 +14797,7 @@
   </w:style>
   <w:style w:type="paragraph" w:customStyle="1" w:styleId="BodyTextwithspaceafter">
     <w:name w:val="Body Text with space after"/>
-    <w:basedOn w:val="BodyText"/>
+    <w:basedOn w:val="Plattetekst"/>
     <w:uiPriority w:val="99"/>
     <w:rsid w:val="00865149"/>
     <w:pPr>
@@ -14353,7 +14809,7 @@
   </w:style>
   <w:style w:type="numbering" w:styleId="111111">
     <w:name w:val="Outline List 2"/>
-    <w:basedOn w:val="NoList"/>
+    <w:basedOn w:val="Geenlijst"/>
     <w:uiPriority w:val="99"/>
     <w:semiHidden/>
     <w:unhideWhenUsed/>
@@ -14375,7 +14831,7 @@
   </w:style>
   <w:style w:type="paragraph" w:customStyle="1" w:styleId="Bibliografie1">
     <w:name w:val="Bibliografie1"/>
-    <w:basedOn w:val="Normal"/>
+    <w:basedOn w:val="Standaard"/>
     <w:link w:val="BibliographyChar"/>
     <w:rsid w:val="0083211C"/>
     <w:pPr>
@@ -14384,7 +14840,7 @@
   </w:style>
   <w:style w:type="character" w:customStyle="1" w:styleId="BibliographyChar">
     <w:name w:val="Bibliography Char"/>
-    <w:basedOn w:val="DefaultParagraphFont"/>
+    <w:basedOn w:val="Standaardalinea-lettertype"/>
     <w:link w:val="Bibliografie1"/>
     <w:rsid w:val="0083211C"/>
     <w:rPr>
@@ -14396,7 +14852,7 @@
   </w:style>
   <w:style w:type="paragraph" w:customStyle="1" w:styleId="Definition">
     <w:name w:val="Definition"/>
-    <w:basedOn w:val="BodyText"/>
+    <w:basedOn w:val="Plattetekst"/>
     <w:qFormat/>
     <w:rsid w:val="00E3661C"/>
     <w:pPr>
@@ -14411,9 +14867,9 @@
       <w:iCs/>
     </w:rPr>
   </w:style>
-  <w:style w:type="paragraph" w:styleId="ListParagraph">
+  <w:style w:type="paragraph" w:styleId="Lijstalinea">
     <w:name w:val="List Paragraph"/>
-    <w:basedOn w:val="Normal"/>
+    <w:basedOn w:val="Standaard"/>
     <w:uiPriority w:val="34"/>
     <w:rsid w:val="0015414E"/>
     <w:pPr>

</xml_diff>